<commit_message>
Crew management + bonuses
</commit_message>
<xml_diff>
--- a/Session Notes (replaces Notepad++).docx
+++ b/Session Notes (replaces Notepad++).docx
@@ -11,16 +11,10 @@
         <w:t>Fractured Worlds Session #</w:t>
       </w:r>
       <w:r>
-        <w:t>7</w:t>
-      </w:r>
-      <w:r>
-        <w:t xml:space="preserve"> (</w:t>
-      </w:r>
-      <w:r>
-        <w:t>04/05/01 SE</w:t>
-      </w:r>
-      <w:r>
-        <w:t>)</w:t>
+        <w:t>8</w:t>
+      </w:r>
+      <w:r>
+        <w:t xml:space="preserve"> (04/08/01 SE)</w:t>
       </w:r>
     </w:p>
     <w:p>
@@ -52,7 +46,7 @@
           <w:i/>
           <w:iCs/>
         </w:rPr>
-        <w:t>08</w:t>
+        <w:t>09</w:t>
       </w:r>
       <w:r>
         <w:rPr>
@@ -61,19 +55,28 @@
         </w:rPr>
         <w:t>/</w:t>
       </w:r>
+      <w:proofErr w:type="gramStart"/>
       <w:r>
         <w:rPr>
           <w:i/>
           <w:iCs/>
         </w:rPr>
-        <w:t>30</w:t>
+        <w:t>13?</w:t>
       </w:r>
       <w:r>
         <w:rPr>
           <w:i/>
           <w:iCs/>
         </w:rPr>
-        <w:t>/24</w:t>
+        <w:t>/</w:t>
+      </w:r>
+      <w:proofErr w:type="gramEnd"/>
+      <w:r>
+        <w:rPr>
+          <w:i/>
+          <w:iCs/>
+        </w:rPr>
+        <w:t>24</w:t>
       </w:r>
     </w:p>
     <w:p>
@@ -98,730 +101,762 @@
           <w:i/>
           <w:iCs/>
         </w:rPr>
+        <w:t>: Teenage Mutant Ninja Turtles</w:t>
+      </w:r>
+    </w:p>
+    <w:p>
+      <w:pPr>
+        <w:spacing w:line="240" w:lineRule="auto"/>
+      </w:pPr>
+      <w:r>
+        <w:tab/>
+      </w:r>
+      <w:r>
+        <w:tab/>
+      </w:r>
+    </w:p>
+    <w:p>
+      <w:pPr>
+        <w:spacing w:line="240" w:lineRule="auto"/>
+      </w:pPr>
+      <w:r>
+        <w:tab/>
+      </w:r>
+      <w:r>
+        <w:tab/>
+      </w:r>
+    </w:p>
+    <w:p>
+      <w:pPr>
+        <w:spacing w:line="240" w:lineRule="auto"/>
+      </w:pPr>
+      <w:r>
+        <w:t xml:space="preserve">Will Saves - </w:t>
+      </w:r>
+    </w:p>
+    <w:p>
+      <w:pPr>
+        <w:spacing w:line="240" w:lineRule="auto"/>
+      </w:pPr>
+      <w:r>
+        <w:tab/>
+        <w:t>Player labeled motivations (1-5)</w:t>
+      </w:r>
+    </w:p>
+    <w:p>
+      <w:pPr>
+        <w:spacing w:line="240" w:lineRule="auto"/>
+      </w:pPr>
+      <w:r>
+        <w:tab/>
+      </w:r>
+      <w:r>
+        <w:tab/>
+        <w:t>COBB</w:t>
+      </w:r>
+      <w:r>
+        <w:tab/>
+      </w:r>
+      <w:r>
+        <w:tab/>
+        <w:t>=</w:t>
+      </w:r>
+      <w:r>
+        <w:tab/>
+        <w:t>5</w:t>
+      </w:r>
+    </w:p>
+    <w:p>
+      <w:pPr>
+        <w:spacing w:line="240" w:lineRule="auto"/>
+      </w:pPr>
+      <w:r>
+        <w:tab/>
+      </w:r>
+      <w:r>
+        <w:tab/>
+        <w:t>Li'l Phil</w:t>
+      </w:r>
+      <w:r>
+        <w:tab/>
+      </w:r>
+      <w:r>
+        <w:tab/>
+        <w:t>=</w:t>
+      </w:r>
+      <w:r>
+        <w:tab/>
+        <w:t>4</w:t>
+      </w:r>
+    </w:p>
+    <w:p>
+      <w:pPr>
+        <w:spacing w:line="240" w:lineRule="auto"/>
+      </w:pPr>
+      <w:r>
+        <w:tab/>
+      </w:r>
+      <w:r>
+        <w:tab/>
+        <w:t>Tropey</w:t>
+      </w:r>
+      <w:r>
+        <w:tab/>
+      </w:r>
+      <w:r>
+        <w:tab/>
+        <w:t>=</w:t>
+      </w:r>
+      <w:r>
+        <w:tab/>
+        <w:t>3</w:t>
+      </w:r>
+    </w:p>
+    <w:p>
+      <w:pPr>
+        <w:spacing w:line="240" w:lineRule="auto"/>
+      </w:pPr>
+      <w:r>
+        <w:tab/>
+      </w:r>
+      <w:r>
+        <w:tab/>
+        <w:t>Tero</w:t>
+      </w:r>
+      <w:r>
+        <w:tab/>
+      </w:r>
+      <w:r>
+        <w:tab/>
+        <w:t>=</w:t>
+      </w:r>
+      <w:r>
+        <w:tab/>
+        <w:t>4</w:t>
+      </w:r>
+    </w:p>
+    <w:p>
+      <w:pPr>
+        <w:spacing w:line="240" w:lineRule="auto"/>
+      </w:pPr>
+      <w:r>
+        <w:tab/>
+      </w:r>
+      <w:r>
+        <w:tab/>
+      </w:r>
+    </w:p>
+    <w:p>
+      <w:pPr>
+        <w:spacing w:line="240" w:lineRule="auto"/>
+      </w:pPr>
+      <w:r>
+        <w:tab/>
+        <w:t>Actual Saves</w:t>
+      </w:r>
+    </w:p>
+    <w:p>
+      <w:pPr>
+        <w:spacing w:line="240" w:lineRule="auto"/>
+      </w:pPr>
+      <w:r>
+        <w:tab/>
+      </w:r>
+      <w:r>
+        <w:tab/>
+        <w:t>COBB</w:t>
+      </w:r>
+      <w:r>
+        <w:tab/>
+      </w:r>
+      <w:r>
+        <w:tab/>
+        <w:t>=</w:t>
+      </w:r>
+      <w:r>
+        <w:tab/>
+        <w:t>14</w:t>
+      </w:r>
+    </w:p>
+    <w:p>
+      <w:pPr>
+        <w:spacing w:line="240" w:lineRule="auto"/>
+      </w:pPr>
+      <w:r>
+        <w:tab/>
+      </w:r>
+      <w:r>
+        <w:tab/>
+        <w:t>Li'l Phil</w:t>
+      </w:r>
+      <w:r>
+        <w:tab/>
+      </w:r>
+      <w:r>
+        <w:tab/>
+      </w:r>
+      <w:r>
+        <w:t>=</w:t>
+      </w:r>
+      <w:r>
+        <w:tab/>
+      </w:r>
+      <w:proofErr w:type="spellStart"/>
+      <w:r>
+        <w:t>nat</w:t>
+      </w:r>
+      <w:proofErr w:type="spellEnd"/>
+      <w:r>
+        <w:t xml:space="preserve"> 20+4</w:t>
+      </w:r>
+    </w:p>
+    <w:p>
+      <w:pPr>
+        <w:spacing w:line="240" w:lineRule="auto"/>
+      </w:pPr>
+      <w:r>
+        <w:tab/>
+      </w:r>
+      <w:r>
+        <w:tab/>
+        <w:t xml:space="preserve">Tero </w:t>
+      </w:r>
+      <w:r>
+        <w:tab/>
+      </w:r>
+      <w:r>
+        <w:tab/>
+        <w:t>=</w:t>
+      </w:r>
+      <w:r>
+        <w:tab/>
+        <w:t>13</w:t>
+      </w:r>
+    </w:p>
+    <w:p>
+      <w:pPr>
+        <w:spacing w:line="240" w:lineRule="auto"/>
+      </w:pPr>
+      <w:r>
+        <w:tab/>
+      </w:r>
+      <w:r>
+        <w:tab/>
+        <w:t>Tropey</w:t>
+      </w:r>
+      <w:r>
+        <w:tab/>
+      </w:r>
+      <w:r>
+        <w:tab/>
+        <w:t>=</w:t>
+      </w:r>
+      <w:r>
+        <w:tab/>
+        <w:t>12</w:t>
+      </w:r>
+    </w:p>
+    <w:p>
+      <w:pPr>
+        <w:spacing w:line="240" w:lineRule="auto"/>
+      </w:pPr>
+    </w:p>
+    <w:p>
+      <w:pPr>
+        <w:spacing w:line="240" w:lineRule="auto"/>
+      </w:pPr>
+    </w:p>
+    <w:p>
+      <w:pPr>
+        <w:spacing w:line="240" w:lineRule="auto"/>
+      </w:pPr>
+      <w:r>
+        <w:t xml:space="preserve">XP </w:t>
+      </w:r>
+    </w:p>
+    <w:p>
+      <w:pPr>
+        <w:spacing w:line="240" w:lineRule="auto"/>
+      </w:pPr>
+      <w:r>
+        <w:tab/>
+        <w:t>Combat</w:t>
+      </w:r>
+    </w:p>
+    <w:p>
+      <w:pPr>
+        <w:spacing w:line="240" w:lineRule="auto"/>
+      </w:pPr>
+      <w:r>
+        <w:tab/>
+      </w:r>
+      <w:r>
+        <w:tab/>
+        <w:t>120xp</w:t>
+      </w:r>
+      <w:r>
+        <w:tab/>
+        <w:t>-</w:t>
+      </w:r>
+      <w:r>
+        <w:tab/>
+        <w:t>Elite Foot Ninja x 4 (Cultist, PL-</w:t>
+      </w:r>
+      <w:proofErr w:type="gramStart"/>
+      <w:r>
+        <w:t>1)(</w:t>
+      </w:r>
+      <w:proofErr w:type="gramEnd"/>
+      <w:r>
+        <w:t>30xp each)</w:t>
+      </w:r>
+    </w:p>
+    <w:p>
+      <w:pPr>
+        <w:spacing w:line="240" w:lineRule="auto"/>
+      </w:pPr>
+      <w:r>
+        <w:tab/>
+        <w:t>Total: 120xp</w:t>
+      </w:r>
+    </w:p>
+    <w:p>
+      <w:pPr>
+        <w:spacing w:line="240" w:lineRule="auto"/>
+      </w:pPr>
+    </w:p>
+    <w:p>
+      <w:pPr>
+        <w:spacing w:line="240" w:lineRule="auto"/>
+      </w:pPr>
+    </w:p>
+    <w:p>
+      <w:pPr>
+        <w:spacing w:line="240" w:lineRule="auto"/>
+      </w:pPr>
+      <w:r>
+        <w:tab/>
+        <w:t>Roleplay</w:t>
+      </w:r>
+    </w:p>
+    <w:p>
+      <w:pPr>
+        <w:spacing w:line="240" w:lineRule="auto"/>
+      </w:pPr>
+      <w:r>
+        <w:tab/>
+      </w:r>
+      <w:r>
+        <w:tab/>
+        <w:t>Tropey</w:t>
+      </w:r>
+    </w:p>
+    <w:p>
+      <w:pPr>
+        <w:spacing w:line="240" w:lineRule="auto"/>
+      </w:pPr>
+      <w:r>
+        <w:tab/>
+      </w:r>
+      <w:r>
+        <w:tab/>
+      </w:r>
+      <w:r>
+        <w:tab/>
+        <w:t>- 10xp - Minor Accomplishment - Obtained M4s</w:t>
+      </w:r>
+    </w:p>
+    <w:p>
+      <w:pPr>
+        <w:spacing w:line="240" w:lineRule="auto"/>
+      </w:pPr>
+    </w:p>
+    <w:p>
+      <w:pPr>
+        <w:spacing w:line="240" w:lineRule="auto"/>
+      </w:pPr>
+      <w:r>
+        <w:tab/>
+      </w:r>
+      <w:r>
+        <w:tab/>
+        <w:t>Party</w:t>
+      </w:r>
+    </w:p>
+    <w:p>
+      <w:pPr>
+        <w:spacing w:line="240" w:lineRule="auto"/>
+      </w:pPr>
+      <w:r>
+        <w:tab/>
+      </w:r>
+      <w:r>
+        <w:tab/>
+      </w:r>
+      <w:r>
+        <w:tab/>
+        <w:t>- 30xp - Moderate Accomplishment - Beamed down to Big Apple</w:t>
+      </w:r>
+    </w:p>
+    <w:p>
+      <w:pPr>
+        <w:spacing w:line="240" w:lineRule="auto"/>
+      </w:pPr>
+      <w:r>
+        <w:tab/>
+      </w:r>
+      <w:r>
+        <w:tab/>
+      </w:r>
+      <w:r>
+        <w:tab/>
+        <w:t>- 10xp - Minor Accomplishment - Shopping spree</w:t>
+      </w:r>
+    </w:p>
+    <w:p>
+      <w:pPr>
+        <w:spacing w:line="240" w:lineRule="auto"/>
+      </w:pPr>
+      <w:r>
+        <w:tab/>
+        <w:t>Total: 50xp</w:t>
+      </w:r>
+    </w:p>
+    <w:p>
+      <w:pPr>
+        <w:spacing w:line="240" w:lineRule="auto"/>
+      </w:pPr>
+    </w:p>
+    <w:p>
+      <w:pPr>
+        <w:spacing w:line="240" w:lineRule="auto"/>
+      </w:pPr>
+      <w:r>
+        <w:t>Notable Shopping:</w:t>
+      </w:r>
+    </w:p>
+    <w:p>
+      <w:pPr>
+        <w:pStyle w:val="ListParagraph"/>
+        <w:numPr>
+          <w:ilvl w:val="0"/>
+          <w:numId w:val="6"/>
+        </w:numPr>
+        <w:spacing w:line="240" w:lineRule="auto"/>
+      </w:pPr>
+      <w:r>
+        <w:t>C.O.B.B.</w:t>
+      </w:r>
+    </w:p>
+    <w:p>
+      <w:pPr>
+        <w:pStyle w:val="ListParagraph"/>
+        <w:numPr>
+          <w:ilvl w:val="0"/>
+          <w:numId w:val="6"/>
+        </w:numPr>
+        <w:spacing w:line="240" w:lineRule="auto"/>
+      </w:pPr>
+      <w:r>
+        <w:t>Li'l Phil</w:t>
+      </w:r>
+    </w:p>
+    <w:p>
+      <w:pPr>
+        <w:pStyle w:val="ListParagraph"/>
+        <w:numPr>
+          <w:ilvl w:val="1"/>
+          <w:numId w:val="6"/>
+        </w:numPr>
+        <w:spacing w:line="240" w:lineRule="auto"/>
+      </w:pPr>
+      <w:r>
+        <w:lastRenderedPageBreak/>
+        <w:t>Boom Box</w:t>
+      </w:r>
+    </w:p>
+    <w:p>
+      <w:pPr>
+        <w:pStyle w:val="ListParagraph"/>
+        <w:numPr>
+          <w:ilvl w:val="1"/>
+          <w:numId w:val="6"/>
+        </w:numPr>
+        <w:spacing w:line="240" w:lineRule="auto"/>
+      </w:pPr>
+      <w:r>
+        <w:t>Walk Man</w:t>
+      </w:r>
+    </w:p>
+    <w:p>
+      <w:pPr>
+        <w:pStyle w:val="ListParagraph"/>
+        <w:numPr>
+          <w:ilvl w:val="0"/>
+          <w:numId w:val="6"/>
+        </w:numPr>
+        <w:spacing w:line="240" w:lineRule="auto"/>
+      </w:pPr>
+      <w:r>
+        <w:t>Tero</w:t>
+      </w:r>
+    </w:p>
+    <w:p>
+      <w:pPr>
+        <w:pStyle w:val="ListParagraph"/>
+        <w:numPr>
+          <w:ilvl w:val="1"/>
+          <w:numId w:val="6"/>
+        </w:numPr>
+        <w:spacing w:line="240" w:lineRule="auto"/>
+      </w:pPr>
+      <w:r>
+        <w:t>Game Boy</w:t>
+      </w:r>
+    </w:p>
+    <w:p>
+      <w:pPr>
+        <w:pStyle w:val="ListParagraph"/>
+        <w:numPr>
+          <w:ilvl w:val="2"/>
+          <w:numId w:val="6"/>
+        </w:numPr>
+        <w:spacing w:line="240" w:lineRule="auto"/>
+      </w:pPr>
+      <w:r>
+        <w:t>Donkey Kong</w:t>
+      </w:r>
+    </w:p>
+    <w:p>
+      <w:pPr>
+        <w:pStyle w:val="ListParagraph"/>
+        <w:numPr>
+          <w:ilvl w:val="1"/>
+          <w:numId w:val="6"/>
+        </w:numPr>
+        <w:spacing w:line="240" w:lineRule="auto"/>
+      </w:pPr>
+      <w:r>
+        <w:t>Walk Man</w:t>
+      </w:r>
+    </w:p>
+    <w:p>
+      <w:pPr>
+        <w:pStyle w:val="ListParagraph"/>
+        <w:numPr>
+          <w:ilvl w:val="1"/>
+          <w:numId w:val="6"/>
+        </w:numPr>
+        <w:spacing w:line="240" w:lineRule="auto"/>
+      </w:pPr>
+      <w:r>
+        <w:t>TV/VCR combo</w:t>
+      </w:r>
+    </w:p>
+    <w:p>
+      <w:pPr>
+        <w:pStyle w:val="ListParagraph"/>
+        <w:numPr>
+          <w:ilvl w:val="2"/>
+          <w:numId w:val="6"/>
+        </w:numPr>
+        <w:spacing w:line="240" w:lineRule="auto"/>
+      </w:pPr>
+      <w:r>
+        <w:t>Ghostbusters</w:t>
+      </w:r>
+    </w:p>
+    <w:p>
+      <w:pPr>
+        <w:pStyle w:val="ListParagraph"/>
+        <w:numPr>
+          <w:ilvl w:val="2"/>
+          <w:numId w:val="6"/>
+        </w:numPr>
+        <w:spacing w:line="240" w:lineRule="auto"/>
+      </w:pPr>
+      <w:r>
+        <w:t>Batman</w:t>
+      </w:r>
+    </w:p>
+    <w:p>
+      <w:pPr>
+        <w:pStyle w:val="ListParagraph"/>
+        <w:numPr>
+          <w:ilvl w:val="2"/>
+          <w:numId w:val="6"/>
+        </w:numPr>
+        <w:spacing w:line="240" w:lineRule="auto"/>
+      </w:pPr>
+      <w:r>
+        <w:t>Star Wars</w:t>
+      </w:r>
+    </w:p>
+    <w:p>
+      <w:pPr>
+        <w:pStyle w:val="ListParagraph"/>
+        <w:numPr>
+          <w:ilvl w:val="0"/>
+          <w:numId w:val="7"/>
+        </w:numPr>
+        <w:spacing w:line="240" w:lineRule="auto"/>
+      </w:pPr>
+      <w:r>
+        <w:t>Tropey</w:t>
+      </w:r>
+    </w:p>
+    <w:p>
+      <w:pPr>
+        <w:pStyle w:val="ListParagraph"/>
+        <w:numPr>
+          <w:ilvl w:val="1"/>
+          <w:numId w:val="7"/>
+        </w:numPr>
+        <w:spacing w:line="240" w:lineRule="auto"/>
+      </w:pPr>
+      <w:r>
+        <w:t>2x M4</w:t>
+      </w:r>
+    </w:p>
+    <w:p>
+      <w:pPr>
+        <w:spacing w:line="240" w:lineRule="auto"/>
+      </w:pPr>
+    </w:p>
+    <w:p>
+      <w:pPr>
+        <w:spacing w:line="240" w:lineRule="auto"/>
+      </w:pPr>
+    </w:p>
+    <w:p>
+      <w:pPr>
+        <w:spacing w:line="240" w:lineRule="auto"/>
+      </w:pPr>
+    </w:p>
+    <w:p>
+      <w:pPr>
+        <w:spacing w:line="240" w:lineRule="auto"/>
+      </w:pPr>
+    </w:p>
+    <w:p>
+      <w:pPr>
+        <w:spacing w:line="240" w:lineRule="auto"/>
+      </w:pPr>
+      <w:r>
+        <w:t>Initiative</w:t>
+      </w:r>
+    </w:p>
+    <w:p>
+      <w:pPr>
+        <w:spacing w:line="240" w:lineRule="auto"/>
+      </w:pPr>
+      <w:r>
+        <w:t xml:space="preserve"> Cobb</w:t>
+      </w:r>
+      <w:r>
+        <w:tab/>
+        <w:t>- 18</w:t>
+      </w:r>
+    </w:p>
+    <w:p>
+      <w:pPr>
+        <w:spacing w:line="240" w:lineRule="auto"/>
+      </w:pPr>
+      <w:r>
+        <w:t xml:space="preserve"> Phil</w:t>
+      </w:r>
+      <w:r>
+        <w:tab/>
+        <w:t>- 20</w:t>
+      </w:r>
+    </w:p>
+    <w:p>
+      <w:pPr>
+        <w:spacing w:line="240" w:lineRule="auto"/>
+      </w:pPr>
+      <w:r>
+        <w:t xml:space="preserve"> Tero</w:t>
+      </w:r>
+      <w:r>
+        <w:tab/>
+        <w:t>- 16</w:t>
+      </w:r>
+    </w:p>
+    <w:p>
+      <w:pPr>
+        <w:spacing w:line="240" w:lineRule="auto"/>
+      </w:pPr>
+      <w:r>
+        <w:t xml:space="preserve"> Tropey - 24</w:t>
+      </w:r>
+    </w:p>
+    <w:p>
+      <w:pPr>
+        <w:spacing w:line="240" w:lineRule="auto"/>
+      </w:pPr>
+      <w:r>
+        <w:t xml:space="preserve"> </w:t>
+      </w:r>
+    </w:p>
+    <w:p>
+      <w:pPr>
+        <w:spacing w:line="240" w:lineRule="auto"/>
+      </w:pPr>
+    </w:p>
+    <w:p>
+      <w:pPr>
+        <w:spacing w:line="240" w:lineRule="auto"/>
+      </w:pPr>
+    </w:p>
+    <w:p>
+      <w:pPr>
+        <w:spacing w:line="240" w:lineRule="auto"/>
+      </w:pPr>
+      <w:r>
+        <w:t>_________________________</w:t>
+      </w:r>
+    </w:p>
+    <w:p>
+      <w:pPr>
+        <w:spacing w:line="240" w:lineRule="auto"/>
+      </w:pPr>
+      <w:r>
+        <w:t>Total Session XP:</w:t>
+      </w:r>
+      <w:r>
+        <w:tab/>
+      </w:r>
+      <w:r>
+        <w:tab/>
+      </w:r>
+      <w:r>
+        <w:tab/>
+      </w:r>
+      <w:r>
+        <w:t>170xp</w:t>
+      </w:r>
+    </w:p>
+    <w:p>
+      <w:pPr>
+        <w:spacing w:line="240" w:lineRule="auto"/>
+      </w:pPr>
+      <w:r>
+        <w:t>Party XP Total at end of session</w:t>
+      </w:r>
+      <w:proofErr w:type="gramStart"/>
+      <w:r>
         <w:t xml:space="preserve">: </w:t>
       </w:r>
       <w:r>
-        <w:rPr>
-          <w:i/>
-          <w:iCs/>
-        </w:rPr>
-        <w:t>Alice in Wonderland</w:t>
-      </w:r>
-    </w:p>
-    <w:p>
-      <w:pPr>
-        <w:spacing w:line="240" w:lineRule="auto"/>
-      </w:pPr>
-    </w:p>
-    <w:p>
-      <w:pPr>
-        <w:spacing w:line="240" w:lineRule="auto"/>
-      </w:pPr>
-    </w:p>
-    <w:p>
-      <w:pPr>
-        <w:spacing w:line="240" w:lineRule="auto"/>
-      </w:pPr>
-      <w:r>
-        <w:t>- A star will blink out nearby, causing a mild quake to pass through the world.</w:t>
-      </w:r>
-    </w:p>
-    <w:p>
-      <w:pPr>
-        <w:spacing w:line="240" w:lineRule="auto"/>
-      </w:pPr>
-      <w:r>
-        <w:t xml:space="preserve">- </w:t>
-      </w:r>
-      <w:proofErr w:type="spellStart"/>
-      <w:r>
-        <w:t>Hamisfore</w:t>
-      </w:r>
-      <w:proofErr w:type="spellEnd"/>
-      <w:r>
-        <w:t xml:space="preserve"> took Ootah for a walk. Bumped into Cade. Ate most of his Musical Candies.</w:t>
-      </w:r>
-    </w:p>
-    <w:p>
-      <w:pPr>
-        <w:spacing w:line="240" w:lineRule="auto"/>
-      </w:pPr>
-      <w:r>
-        <w:t>- Zelda</w:t>
-      </w:r>
-    </w:p>
-    <w:p>
-      <w:pPr>
-        <w:spacing w:line="240" w:lineRule="auto"/>
-      </w:pPr>
-      <w:r>
-        <w:tab/>
-        <w:t xml:space="preserve">- About a year after the last </w:t>
-      </w:r>
-      <w:proofErr w:type="spellStart"/>
-      <w:r>
-        <w:t>Majora's</w:t>
-      </w:r>
-      <w:proofErr w:type="spellEnd"/>
-    </w:p>
-    <w:p>
-      <w:pPr>
-        <w:spacing w:line="240" w:lineRule="auto"/>
-      </w:pPr>
-      <w:r>
-        <w:tab/>
-      </w:r>
-    </w:p>
-    <w:p>
-      <w:pPr>
-        <w:spacing w:line="240" w:lineRule="auto"/>
-      </w:pPr>
-      <w:r>
-        <w:t>- Character Deets</w:t>
-      </w:r>
-    </w:p>
-    <w:p>
-      <w:pPr>
-        <w:spacing w:line="240" w:lineRule="auto"/>
-      </w:pPr>
-      <w:r>
-        <w:tab/>
-        <w:t>- Cobb</w:t>
-      </w:r>
-    </w:p>
-    <w:p>
-      <w:pPr>
-        <w:spacing w:line="240" w:lineRule="auto"/>
-      </w:pPr>
-      <w:r>
-        <w:tab/>
-      </w:r>
-      <w:r>
-        <w:tab/>
-        <w:t>- AC 20</w:t>
-      </w:r>
-    </w:p>
-    <w:p>
-      <w:pPr>
-        <w:spacing w:line="240" w:lineRule="auto"/>
-      </w:pPr>
-      <w:r>
-        <w:tab/>
-      </w:r>
-      <w:r>
-        <w:tab/>
-        <w:t>- HP 30</w:t>
-      </w:r>
-    </w:p>
-    <w:p>
-      <w:pPr>
-        <w:spacing w:line="240" w:lineRule="auto"/>
-      </w:pPr>
-      <w:r>
-        <w:tab/>
-      </w:r>
-      <w:r>
-        <w:tab/>
-        <w:t>- Perception +5</w:t>
-      </w:r>
-    </w:p>
-    <w:p>
-      <w:pPr>
-        <w:spacing w:line="240" w:lineRule="auto"/>
-      </w:pPr>
-      <w:r>
-        <w:tab/>
-      </w:r>
-      <w:r>
-        <w:tab/>
-        <w:t>- Upgrades should focus on defense</w:t>
-      </w:r>
-    </w:p>
-    <w:p>
-      <w:pPr>
-        <w:spacing w:line="240" w:lineRule="auto"/>
-      </w:pPr>
-      <w:r>
-        <w:tab/>
-        <w:t>= Li'l Phill</w:t>
-      </w:r>
-    </w:p>
-    <w:p>
-      <w:pPr>
-        <w:spacing w:line="240" w:lineRule="auto"/>
-      </w:pPr>
-      <w:r>
-        <w:tab/>
-      </w:r>
-      <w:r>
-        <w:tab/>
-        <w:t>- AC 16</w:t>
-      </w:r>
-    </w:p>
-    <w:p>
-      <w:pPr>
-        <w:spacing w:line="240" w:lineRule="auto"/>
-      </w:pPr>
-      <w:r>
-        <w:tab/>
-      </w:r>
-      <w:r>
-        <w:tab/>
-        <w:t>- HP 15</w:t>
-      </w:r>
-    </w:p>
-    <w:p>
-      <w:pPr>
-        <w:spacing w:line="240" w:lineRule="auto"/>
-      </w:pPr>
-      <w:r>
-        <w:tab/>
-      </w:r>
-      <w:r>
-        <w:tab/>
-        <w:t>- Perception +5</w:t>
-      </w:r>
-    </w:p>
-    <w:p>
-      <w:pPr>
-        <w:spacing w:line="240" w:lineRule="auto"/>
-      </w:pPr>
-      <w:r>
-        <w:tab/>
-      </w:r>
-      <w:r>
-        <w:tab/>
-        <w:t xml:space="preserve">- Special purple unicorn </w:t>
-      </w:r>
-    </w:p>
-    <w:p>
-      <w:pPr>
-        <w:spacing w:line="240" w:lineRule="auto"/>
-      </w:pPr>
-      <w:r>
-        <w:tab/>
-        <w:t>= Tero</w:t>
-      </w:r>
-    </w:p>
-    <w:p>
-      <w:pPr>
-        <w:spacing w:line="240" w:lineRule="auto"/>
-      </w:pPr>
-      <w:r>
-        <w:tab/>
-      </w:r>
-      <w:r>
-        <w:tab/>
-        <w:t>- AC 16</w:t>
-      </w:r>
-    </w:p>
-    <w:p>
-      <w:pPr>
-        <w:spacing w:line="240" w:lineRule="auto"/>
-      </w:pPr>
-      <w:r>
-        <w:tab/>
-      </w:r>
-      <w:r>
-        <w:tab/>
-        <w:t>- HP 32</w:t>
-      </w:r>
-    </w:p>
-    <w:p>
-      <w:pPr>
-        <w:spacing w:line="240" w:lineRule="auto"/>
-      </w:pPr>
-      <w:r>
-        <w:tab/>
-      </w:r>
-      <w:r>
-        <w:tab/>
-        <w:t>- Perception +5</w:t>
-      </w:r>
-    </w:p>
-    <w:p>
-      <w:pPr>
-        <w:spacing w:line="240" w:lineRule="auto"/>
-      </w:pPr>
-      <w:r>
-        <w:tab/>
-      </w:r>
-      <w:r>
-        <w:tab/>
-        <w:t>- Corgi - Kuma</w:t>
-      </w:r>
-    </w:p>
-    <w:p>
-      <w:pPr>
-        <w:spacing w:line="240" w:lineRule="auto"/>
-      </w:pPr>
-      <w:r>
-        <w:tab/>
-      </w:r>
-      <w:r>
-        <w:tab/>
-      </w:r>
-      <w:r>
-        <w:tab/>
-        <w:t>- ac 16, hp 10</w:t>
-      </w:r>
-    </w:p>
-    <w:p>
-      <w:pPr>
-        <w:spacing w:line="240" w:lineRule="auto"/>
-      </w:pPr>
-      <w:r>
-        <w:tab/>
-        <w:t>- Tropey</w:t>
-      </w:r>
-    </w:p>
-    <w:p>
-      <w:pPr>
-        <w:spacing w:line="240" w:lineRule="auto"/>
-      </w:pPr>
-      <w:r>
-        <w:tab/>
-      </w:r>
-      <w:r>
-        <w:tab/>
-        <w:t>- AC 19</w:t>
-      </w:r>
-    </w:p>
-    <w:p>
-      <w:pPr>
-        <w:spacing w:line="240" w:lineRule="auto"/>
-      </w:pPr>
-      <w:r>
-        <w:tab/>
-      </w:r>
-      <w:r>
-        <w:tab/>
-        <w:t>- HP 36</w:t>
-      </w:r>
-    </w:p>
-    <w:p>
-      <w:pPr>
-        <w:spacing w:line="240" w:lineRule="auto"/>
-      </w:pPr>
-      <w:r>
-        <w:tab/>
-      </w:r>
-      <w:r>
-        <w:tab/>
-        <w:t>- Perception +5</w:t>
-      </w:r>
-    </w:p>
-    <w:p>
-      <w:pPr>
-        <w:spacing w:line="240" w:lineRule="auto"/>
-      </w:pPr>
-      <w:r>
-        <w:tab/>
-      </w:r>
-      <w:r>
-        <w:tab/>
-        <w:t>- Heavy Armor</w:t>
-      </w:r>
-    </w:p>
-    <w:p>
-      <w:pPr>
-        <w:spacing w:line="240" w:lineRule="auto"/>
-      </w:pPr>
-      <w:r>
-        <w:tab/>
-      </w:r>
-      <w:r>
-        <w:tab/>
-        <w:t>- Shield</w:t>
-      </w:r>
-    </w:p>
-    <w:p>
-      <w:pPr>
-        <w:spacing w:line="240" w:lineRule="auto"/>
-      </w:pPr>
-      <w:r>
-        <w:tab/>
-      </w:r>
-      <w:r>
-        <w:tab/>
-        <w:t>- Battle axe</w:t>
-      </w:r>
-    </w:p>
-    <w:p>
-      <w:pPr>
-        <w:spacing w:line="240" w:lineRule="auto"/>
-      </w:pPr>
-      <w:r>
-        <w:tab/>
-      </w:r>
-    </w:p>
-    <w:p>
-      <w:pPr>
-        <w:spacing w:line="240" w:lineRule="auto"/>
-      </w:pPr>
-    </w:p>
-    <w:p>
-      <w:pPr>
-        <w:spacing w:line="240" w:lineRule="auto"/>
-      </w:pPr>
-      <w:r>
-        <w:t>Will Saves after 4 worlds blinked out nearby</w:t>
-      </w:r>
-    </w:p>
-    <w:p>
-      <w:pPr>
-        <w:spacing w:line="240" w:lineRule="auto"/>
-      </w:pPr>
-      <w:r>
-        <w:t>Cobb - 16</w:t>
-      </w:r>
-    </w:p>
-    <w:p>
-      <w:pPr>
-        <w:spacing w:line="240" w:lineRule="auto"/>
-      </w:pPr>
-      <w:r>
-        <w:t>Phil - 17</w:t>
-      </w:r>
-    </w:p>
-    <w:p>
-      <w:pPr>
-        <w:spacing w:line="240" w:lineRule="auto"/>
-      </w:pPr>
-      <w:r>
-        <w:t>Tero - 13</w:t>
-      </w:r>
-    </w:p>
-    <w:p>
-      <w:pPr>
-        <w:spacing w:line="240" w:lineRule="auto"/>
-      </w:pPr>
-      <w:proofErr w:type="spellStart"/>
-      <w:r>
-        <w:t>Tropy</w:t>
-      </w:r>
-      <w:proofErr w:type="spellEnd"/>
-      <w:r>
-        <w:t xml:space="preserve"> - 13</w:t>
-      </w:r>
-    </w:p>
-    <w:p>
-      <w:pPr>
-        <w:spacing w:line="240" w:lineRule="auto"/>
-      </w:pPr>
-      <w:proofErr w:type="spellStart"/>
-      <w:r>
-        <w:t>Hamisfore</w:t>
-      </w:r>
-      <w:proofErr w:type="spellEnd"/>
-      <w:r>
-        <w:t xml:space="preserve"> - 6</w:t>
-      </w:r>
-    </w:p>
-    <w:p>
-      <w:pPr>
-        <w:spacing w:line="240" w:lineRule="auto"/>
-      </w:pPr>
-    </w:p>
-    <w:p>
-      <w:pPr>
-        <w:spacing w:line="240" w:lineRule="auto"/>
-      </w:pPr>
-      <w:r>
-        <w:t>Li'l Phil made an offering to the squirrels, appeasing the wonderland Squirrel Lord</w:t>
-      </w:r>
-    </w:p>
-    <w:p>
-      <w:pPr>
-        <w:spacing w:line="240" w:lineRule="auto"/>
-      </w:pPr>
-    </w:p>
-    <w:p>
-      <w:pPr>
-        <w:spacing w:line="240" w:lineRule="auto"/>
-      </w:pPr>
-      <w:r>
-        <w:t xml:space="preserve">XP </w:t>
-      </w:r>
-    </w:p>
-    <w:p>
-      <w:pPr>
-        <w:spacing w:line="240" w:lineRule="auto"/>
-      </w:pPr>
-      <w:r>
-        <w:tab/>
-        <w:t>Combat</w:t>
-      </w:r>
-    </w:p>
-    <w:p>
-      <w:pPr>
-        <w:spacing w:line="240" w:lineRule="auto"/>
-      </w:pPr>
-      <w:r>
-        <w:tab/>
-      </w:r>
-      <w:r>
-        <w:tab/>
-        <w:t>60xp</w:t>
-      </w:r>
-      <w:r>
-        <w:tab/>
-        <w:t>-</w:t>
-      </w:r>
-      <w:r>
-        <w:tab/>
-        <w:t>Red Card x 4 (Goblin Warrior)(15xp each)</w:t>
-      </w:r>
-    </w:p>
-    <w:p>
-      <w:pPr>
-        <w:spacing w:line="240" w:lineRule="auto"/>
-      </w:pPr>
-      <w:r>
-        <w:tab/>
-      </w:r>
-      <w:r>
-        <w:tab/>
-        <w:t>60xp</w:t>
-      </w:r>
-      <w:r>
-        <w:tab/>
-        <w:t>-</w:t>
-      </w:r>
-      <w:r>
-        <w:tab/>
-        <w:t>Black Card x 2 (Guard)(30xp each)</w:t>
-      </w:r>
-    </w:p>
-    <w:p>
-      <w:pPr>
-        <w:spacing w:line="240" w:lineRule="auto"/>
-      </w:pPr>
-      <w:r>
-        <w:tab/>
-      </w:r>
-      <w:r>
-        <w:tab/>
-        <w:t>60xp</w:t>
-      </w:r>
-      <w:r>
-        <w:tab/>
-        <w:t>-</w:t>
-      </w:r>
-      <w:r>
-        <w:tab/>
-        <w:t>Queen of Hearts (Spriggan Bully)(60xp)</w:t>
-      </w:r>
-    </w:p>
-    <w:p>
-      <w:pPr>
-        <w:spacing w:line="240" w:lineRule="auto"/>
-      </w:pPr>
-      <w:r>
-        <w:tab/>
-        <w:t>Total: 180xp</w:t>
-      </w:r>
-    </w:p>
-    <w:p>
-      <w:pPr>
-        <w:spacing w:line="240" w:lineRule="auto"/>
-      </w:pPr>
-    </w:p>
-    <w:p>
-      <w:pPr>
-        <w:spacing w:line="240" w:lineRule="auto"/>
-      </w:pPr>
-    </w:p>
-    <w:p>
-      <w:pPr>
-        <w:spacing w:line="240" w:lineRule="auto"/>
-      </w:pPr>
-      <w:r>
-        <w:tab/>
-        <w:t>Roleplay</w:t>
-      </w:r>
-    </w:p>
-    <w:p>
-      <w:pPr>
-        <w:spacing w:line="240" w:lineRule="auto"/>
-      </w:pPr>
-      <w:r>
-        <w:tab/>
-      </w:r>
-      <w:r>
-        <w:tab/>
-        <w:t>Phil</w:t>
-      </w:r>
-    </w:p>
-    <w:p>
-      <w:pPr>
-        <w:spacing w:line="240" w:lineRule="auto"/>
-      </w:pPr>
-      <w:r>
-        <w:tab/>
-      </w:r>
-      <w:r>
-        <w:tab/>
-      </w:r>
-      <w:r>
-        <w:tab/>
-        <w:t>- 10xp - Minor Accomplishment - Recruited March Hare</w:t>
-      </w:r>
-    </w:p>
-    <w:p>
-      <w:pPr>
-        <w:spacing w:line="240" w:lineRule="auto"/>
-      </w:pPr>
-      <w:r>
-        <w:tab/>
-      </w:r>
-      <w:r>
-        <w:tab/>
-      </w:r>
-      <w:r>
-        <w:tab/>
-      </w:r>
-    </w:p>
-    <w:p>
-      <w:pPr>
-        <w:spacing w:line="240" w:lineRule="auto"/>
-      </w:pPr>
-      <w:r>
-        <w:tab/>
-      </w:r>
-      <w:r>
-        <w:tab/>
-        <w:t>Tero</w:t>
-      </w:r>
-    </w:p>
-    <w:p>
-      <w:pPr>
-        <w:spacing w:line="240" w:lineRule="auto"/>
-      </w:pPr>
-      <w:r>
-        <w:tab/>
-      </w:r>
-      <w:r>
-        <w:tab/>
-      </w:r>
-      <w:r>
-        <w:tab/>
-        <w:t>- 10xp - Minor Accomplishment - Obtained Teleglyph from Cade</w:t>
-      </w:r>
-    </w:p>
-    <w:p>
-      <w:pPr>
-        <w:spacing w:line="240" w:lineRule="auto"/>
-      </w:pPr>
-    </w:p>
-    <w:p>
-      <w:pPr>
-        <w:spacing w:line="240" w:lineRule="auto"/>
-      </w:pPr>
-      <w:r>
-        <w:tab/>
-      </w:r>
-      <w:r>
-        <w:tab/>
-        <w:t>Party</w:t>
-      </w:r>
-    </w:p>
-    <w:p>
-      <w:pPr>
-        <w:spacing w:line="240" w:lineRule="auto"/>
-      </w:pPr>
-      <w:r>
-        <w:tab/>
-      </w:r>
-      <w:r>
-        <w:tab/>
-      </w:r>
-      <w:r>
-        <w:tab/>
-        <w:t>- 10xp - Minor Accomplishment - Tea Party</w:t>
-      </w:r>
-    </w:p>
-    <w:p>
-      <w:pPr>
-        <w:spacing w:line="240" w:lineRule="auto"/>
-      </w:pPr>
-      <w:r>
-        <w:tab/>
-      </w:r>
-      <w:r>
-        <w:tab/>
-      </w:r>
-      <w:r>
-        <w:tab/>
-        <w:t>- 30xp - Moderate Accomplishment - Rescued Alice</w:t>
-      </w:r>
-    </w:p>
-    <w:p>
-      <w:pPr>
-        <w:spacing w:line="240" w:lineRule="auto"/>
-      </w:pPr>
-      <w:r>
-        <w:tab/>
-      </w:r>
-      <w:r>
-        <w:tab/>
-      </w:r>
-      <w:r>
-        <w:tab/>
-        <w:t>- 30xp - Moderate Accomplishment - Got "Nelly" referral to Happy Turtle from Cade</w:t>
-      </w:r>
-    </w:p>
-    <w:p>
-      <w:pPr>
-        <w:spacing w:line="240" w:lineRule="auto"/>
-      </w:pPr>
-      <w:r>
-        <w:tab/>
-        <w:t>Total: 90xp</w:t>
-      </w:r>
-    </w:p>
-    <w:p>
-      <w:pPr>
-        <w:spacing w:line="240" w:lineRule="auto"/>
-      </w:pPr>
-    </w:p>
-    <w:p>
-      <w:pPr>
-        <w:spacing w:line="240" w:lineRule="auto"/>
-      </w:pPr>
-    </w:p>
-    <w:p>
-      <w:pPr>
-        <w:spacing w:line="240" w:lineRule="auto"/>
-      </w:pPr>
-      <w:r>
-        <w:t>_________________________</w:t>
-      </w:r>
-    </w:p>
-    <w:p>
-      <w:pPr>
-        <w:spacing w:line="240" w:lineRule="auto"/>
-      </w:pPr>
-      <w:r>
-        <w:t>Total Session XP:</w:t>
-      </w:r>
-      <w:r>
-        <w:tab/>
-        <w:t>270xp</w:t>
-      </w:r>
-    </w:p>
-    <w:p>
-      <w:pPr>
-        <w:spacing w:line="240" w:lineRule="auto"/>
-      </w:pPr>
-      <w:r>
-        <w:t>Party XP Total at end of session: 440xp</w:t>
-      </w:r>
-    </w:p>
-    <w:p>
-      <w:pPr>
-        <w:spacing w:line="240" w:lineRule="auto"/>
-      </w:pPr>
+        <w:tab/>
+      </w:r>
+      <w:r>
+        <w:t>610</w:t>
+      </w:r>
+      <w:proofErr w:type="gramEnd"/>
+      <w:r>
+        <w:t>xp</w:t>
+      </w:r>
     </w:p>
     <w:p>
       <w:pPr>
@@ -831,10 +866,16 @@
         <w:t>Fractured Worlds Session #</w:t>
       </w:r>
       <w:r>
-        <w:t>8</w:t>
-      </w:r>
-      <w:r>
-        <w:t xml:space="preserve"> (04/08/01 SE)</w:t>
+        <w:t>9</w:t>
+      </w:r>
+      <w:r>
+        <w:t xml:space="preserve"> (</w:t>
+      </w:r>
+      <w:r>
+        <w:t>04/09/01 SE</w:t>
+      </w:r>
+      <w:r>
+        <w:t>)</w:t>
       </w:r>
     </w:p>
     <w:p>
@@ -873,14 +914,14 @@
           <w:i/>
           <w:iCs/>
         </w:rPr>
-        <w:t>/</w:t>
+        <w:t>/2</w:t>
       </w:r>
       <w:r>
         <w:rPr>
           <w:i/>
           <w:iCs/>
         </w:rPr>
-        <w:t>13?</w:t>
+        <w:t>0</w:t>
       </w:r>
       <w:r>
         <w:rPr>
@@ -919,308 +960,381 @@
       <w:pPr>
         <w:spacing w:line="240" w:lineRule="auto"/>
       </w:pPr>
-      <w:r>
-        <w:tab/>
-      </w:r>
-      <w:r>
-        <w:tab/>
-      </w:r>
-    </w:p>
-    <w:p>
-      <w:pPr>
-        <w:spacing w:line="240" w:lineRule="auto"/>
-      </w:pPr>
-      <w:r>
-        <w:tab/>
-      </w:r>
-      <w:r>
-        <w:tab/>
-      </w:r>
-    </w:p>
-    <w:p>
-      <w:pPr>
-        <w:spacing w:line="240" w:lineRule="auto"/>
-      </w:pPr>
-      <w:r>
-        <w:t xml:space="preserve">Will Saves - </w:t>
-      </w:r>
-    </w:p>
-    <w:p>
-      <w:pPr>
-        <w:spacing w:line="240" w:lineRule="auto"/>
-      </w:pPr>
-      <w:r>
-        <w:tab/>
-        <w:t>Player labeled motivations (1-5)</w:t>
-      </w:r>
-    </w:p>
-    <w:p>
-      <w:pPr>
-        <w:spacing w:line="240" w:lineRule="auto"/>
-      </w:pPr>
-      <w:r>
-        <w:tab/>
-      </w:r>
-      <w:r>
-        <w:tab/>
-        <w:t>COBB</w:t>
-      </w:r>
-      <w:r>
-        <w:tab/>
-      </w:r>
-      <w:r>
-        <w:tab/>
-        <w:t>=</w:t>
-      </w:r>
-      <w:r>
-        <w:tab/>
-        <w:t>5</w:t>
-      </w:r>
-    </w:p>
-    <w:p>
-      <w:pPr>
-        <w:spacing w:line="240" w:lineRule="auto"/>
-      </w:pPr>
-      <w:r>
-        <w:tab/>
-      </w:r>
-      <w:r>
-        <w:tab/>
-        <w:t>Li'l Phil</w:t>
-      </w:r>
-      <w:r>
-        <w:tab/>
-      </w:r>
-      <w:r>
-        <w:tab/>
-        <w:t>=</w:t>
-      </w:r>
-      <w:r>
-        <w:tab/>
-        <w:t>4</w:t>
-      </w:r>
-    </w:p>
-    <w:p>
-      <w:pPr>
-        <w:spacing w:line="240" w:lineRule="auto"/>
-      </w:pPr>
-      <w:r>
-        <w:tab/>
-      </w:r>
-      <w:r>
-        <w:tab/>
-        <w:t>Tropey</w:t>
-      </w:r>
-      <w:r>
-        <w:tab/>
-      </w:r>
-      <w:r>
-        <w:tab/>
-        <w:t>=</w:t>
-      </w:r>
-      <w:r>
-        <w:tab/>
-        <w:t>3</w:t>
-      </w:r>
-    </w:p>
-    <w:p>
-      <w:pPr>
-        <w:spacing w:line="240" w:lineRule="auto"/>
-      </w:pPr>
-      <w:r>
-        <w:tab/>
-      </w:r>
-      <w:r>
-        <w:tab/>
-        <w:t>Tero</w:t>
-      </w:r>
-      <w:r>
-        <w:tab/>
-      </w:r>
-      <w:r>
-        <w:tab/>
-        <w:t>=</w:t>
-      </w:r>
-      <w:r>
-        <w:tab/>
-        <w:t>4</w:t>
-      </w:r>
-    </w:p>
-    <w:p>
-      <w:pPr>
-        <w:spacing w:line="240" w:lineRule="auto"/>
-      </w:pPr>
-      <w:r>
-        <w:tab/>
-      </w:r>
-      <w:r>
-        <w:tab/>
-      </w:r>
-    </w:p>
-    <w:p>
-      <w:pPr>
-        <w:spacing w:line="240" w:lineRule="auto"/>
-      </w:pPr>
-      <w:r>
-        <w:tab/>
-        <w:t>Actual Saves</w:t>
-      </w:r>
-    </w:p>
-    <w:p>
-      <w:pPr>
-        <w:spacing w:line="240" w:lineRule="auto"/>
-      </w:pPr>
-      <w:r>
-        <w:tab/>
-      </w:r>
-      <w:r>
-        <w:tab/>
-        <w:t>COBB</w:t>
-      </w:r>
-      <w:r>
-        <w:tab/>
-      </w:r>
-      <w:r>
-        <w:tab/>
-        <w:t>=</w:t>
-      </w:r>
-      <w:r>
-        <w:tab/>
-        <w:t>14</w:t>
-      </w:r>
-    </w:p>
-    <w:p>
-      <w:pPr>
-        <w:spacing w:line="240" w:lineRule="auto"/>
-      </w:pPr>
-      <w:r>
-        <w:tab/>
-      </w:r>
-      <w:r>
-        <w:tab/>
-        <w:t>Li'l Phil</w:t>
-      </w:r>
-      <w:r>
-        <w:tab/>
-      </w:r>
-      <w:r>
-        <w:tab/>
-      </w:r>
-      <w:r>
-        <w:t>=</w:t>
+    </w:p>
+    <w:p>
+      <w:pPr>
+        <w:spacing w:line="240" w:lineRule="auto"/>
+      </w:pPr>
+    </w:p>
+    <w:p>
+      <w:pPr>
+        <w:spacing w:line="240" w:lineRule="auto"/>
+      </w:pPr>
+      <w:r>
+        <w:t>Big Phil failed emptying save</w:t>
+      </w:r>
+    </w:p>
+    <w:p>
+      <w:pPr>
+        <w:spacing w:line="240" w:lineRule="auto"/>
+      </w:pPr>
+    </w:p>
+    <w:p>
+      <w:pPr>
+        <w:spacing w:line="240" w:lineRule="auto"/>
+      </w:pPr>
+      <w:proofErr w:type="gramStart"/>
+      <w:r>
+        <w:t>Party</w:t>
+      </w:r>
+      <w:proofErr w:type="gramEnd"/>
+      <w:r>
+        <w:t xml:space="preserve"> reached April's Farmhouse, found world anchor. </w:t>
+      </w:r>
+      <w:proofErr w:type="gramStart"/>
+      <w:r>
+        <w:t>Synced Prism Key,</w:t>
+      </w:r>
+      <w:proofErr w:type="gramEnd"/>
+      <w:r>
+        <w:t xml:space="preserve"> got two-tone cat's eye effect instead of normal version.</w:t>
+      </w:r>
+    </w:p>
+    <w:p>
+      <w:pPr>
+        <w:spacing w:line="240" w:lineRule="auto"/>
+      </w:pPr>
+    </w:p>
+    <w:p>
+      <w:pPr>
+        <w:spacing w:line="240" w:lineRule="auto"/>
+      </w:pPr>
+    </w:p>
+    <w:p>
+      <w:pPr>
+        <w:spacing w:line="240" w:lineRule="auto"/>
+      </w:pPr>
+      <w:r>
+        <w:t xml:space="preserve">XP </w:t>
+      </w:r>
+    </w:p>
+    <w:p>
+      <w:pPr>
+        <w:spacing w:line="240" w:lineRule="auto"/>
+      </w:pPr>
+      <w:r>
+        <w:tab/>
+        <w:t>Combat</w:t>
+      </w:r>
+    </w:p>
+    <w:p>
+      <w:pPr>
+        <w:spacing w:line="240" w:lineRule="auto"/>
+      </w:pPr>
+      <w:r>
+        <w:tab/>
+      </w:r>
+      <w:r>
+        <w:tab/>
+        <w:t>Wave 1</w:t>
+      </w:r>
+    </w:p>
+    <w:p>
+      <w:pPr>
+        <w:spacing w:line="240" w:lineRule="auto"/>
+      </w:pPr>
+      <w:r>
+        <w:lastRenderedPageBreak/>
+        <w:tab/>
+      </w:r>
+      <w:r>
+        <w:tab/>
+      </w:r>
+      <w:r>
+        <w:tab/>
+        <w:t>70xp</w:t>
+      </w:r>
+      <w:r>
+        <w:tab/>
+        <w:t>-</w:t>
+      </w:r>
+      <w:r>
+        <w:tab/>
+        <w:t>Foot Ninja x 7 (Commoner, PL-</w:t>
+      </w:r>
+      <w:proofErr w:type="gramStart"/>
+      <w:r>
+        <w:t>3)(</w:t>
+      </w:r>
+      <w:proofErr w:type="gramEnd"/>
+      <w:r>
+        <w:t>10xp each)</w:t>
+      </w:r>
+    </w:p>
+    <w:p>
+      <w:pPr>
+        <w:spacing w:line="240" w:lineRule="auto"/>
+      </w:pPr>
+      <w:r>
+        <w:tab/>
+      </w:r>
+      <w:r>
+        <w:tab/>
+        <w:t>Wave 2</w:t>
+      </w:r>
+    </w:p>
+    <w:p>
+      <w:pPr>
+        <w:spacing w:line="240" w:lineRule="auto"/>
+      </w:pPr>
+      <w:r>
+        <w:tab/>
+      </w:r>
+      <w:r>
+        <w:tab/>
+      </w:r>
+      <w:r>
+        <w:tab/>
+        <w:t>70xp</w:t>
+      </w:r>
+      <w:r>
+        <w:tab/>
+        <w:t>-</w:t>
+      </w:r>
+      <w:r>
+        <w:tab/>
+        <w:t>Foot Ninja x 7 (Commoner, PL-</w:t>
+      </w:r>
+      <w:proofErr w:type="gramStart"/>
+      <w:r>
+        <w:t>3)(</w:t>
+      </w:r>
+      <w:proofErr w:type="gramEnd"/>
+      <w:r>
+        <w:t>10xp each)</w:t>
+      </w:r>
+    </w:p>
+    <w:p>
+      <w:pPr>
+        <w:spacing w:line="240" w:lineRule="auto"/>
+      </w:pPr>
+      <w:r>
+        <w:tab/>
+      </w:r>
+      <w:r>
+        <w:tab/>
+        <w:t>Wave 3</w:t>
+      </w:r>
+    </w:p>
+    <w:p>
+      <w:pPr>
+        <w:spacing w:line="240" w:lineRule="auto"/>
+      </w:pPr>
+      <w:r>
+        <w:tab/>
+      </w:r>
+      <w:r>
+        <w:tab/>
+      </w:r>
+      <w:r>
+        <w:tab/>
+        <w:t>80xp</w:t>
+      </w:r>
+      <w:r>
+        <w:tab/>
+        <w:t>-</w:t>
+      </w:r>
+      <w:r>
+        <w:tab/>
+        <w:t>Foot Ninja x 8 (Commoner, PL-</w:t>
+      </w:r>
+      <w:proofErr w:type="gramStart"/>
+      <w:r>
+        <w:t>3)(</w:t>
+      </w:r>
+      <w:proofErr w:type="gramEnd"/>
+      <w:r>
+        <w:t>10xp each)</w:t>
+      </w:r>
+    </w:p>
+    <w:p>
+      <w:pPr>
+        <w:spacing w:line="240" w:lineRule="auto"/>
+      </w:pPr>
+      <w:r>
+        <w:tab/>
+      </w:r>
+      <w:r>
+        <w:tab/>
+      </w:r>
+      <w:r>
+        <w:tab/>
+        <w:t>40xp</w:t>
+      </w:r>
+      <w:r>
+        <w:tab/>
+        <w:t>-</w:t>
+      </w:r>
+      <w:r>
+        <w:tab/>
+        <w:t>Skilled Foot Ninja x 2 (Orc Brute, PL-</w:t>
+      </w:r>
+      <w:proofErr w:type="gramStart"/>
+      <w:r>
+        <w:t>2)(</w:t>
+      </w:r>
+      <w:proofErr w:type="gramEnd"/>
+      <w:r>
+        <w:t>20xp each)</w:t>
+      </w:r>
+    </w:p>
+    <w:p>
+      <w:pPr>
+        <w:spacing w:line="240" w:lineRule="auto"/>
+      </w:pPr>
+      <w:r>
+        <w:tab/>
+      </w:r>
+      <w:r>
+        <w:tab/>
+        <w:t xml:space="preserve">Wave 4 (kills </w:t>
+      </w:r>
+      <w:proofErr w:type="gramStart"/>
+      <w:r>
+        <w:t>are only estimated</w:t>
+      </w:r>
+      <w:proofErr w:type="gramEnd"/>
+      <w:r>
+        <w:t>)</w:t>
+      </w:r>
+    </w:p>
+    <w:p>
+      <w:pPr>
+        <w:spacing w:line="240" w:lineRule="auto"/>
+      </w:pPr>
+      <w:r>
+        <w:tab/>
+      </w:r>
+      <w:r>
+        <w:tab/>
+      </w:r>
+      <w:r>
+        <w:tab/>
+        <w:t>80xp</w:t>
+      </w:r>
+      <w:r>
+        <w:tab/>
+        <w:t>-</w:t>
+      </w:r>
+      <w:r>
+        <w:tab/>
+        <w:t>Foot Ninja x 8 (Commoner, PL-</w:t>
+      </w:r>
+      <w:proofErr w:type="gramStart"/>
+      <w:r>
+        <w:t>3)(</w:t>
+      </w:r>
+      <w:proofErr w:type="gramEnd"/>
+      <w:r>
+        <w:t>10xp each)</w:t>
+      </w:r>
+    </w:p>
+    <w:p>
+      <w:pPr>
+        <w:spacing w:line="240" w:lineRule="auto"/>
+      </w:pPr>
+      <w:r>
+        <w:tab/>
+      </w:r>
+      <w:r>
+        <w:tab/>
+      </w:r>
+      <w:r>
+        <w:tab/>
+        <w:t>40xp</w:t>
+      </w:r>
+      <w:r>
+        <w:tab/>
+        <w:t>-</w:t>
+      </w:r>
+      <w:r>
+        <w:tab/>
+        <w:t>Skilled Foot Ninja x 2 (Orc Brute, PL-</w:t>
+      </w:r>
+      <w:proofErr w:type="gramStart"/>
+      <w:r>
+        <w:t>2)(</w:t>
+      </w:r>
+      <w:proofErr w:type="gramEnd"/>
+      <w:r>
+        <w:t>20xp each)</w:t>
+      </w:r>
+    </w:p>
+    <w:p>
+      <w:pPr>
+        <w:spacing w:line="240" w:lineRule="auto"/>
+      </w:pPr>
+      <w:r>
+        <w:tab/>
+        <w:t>Subtotal: 380xp</w:t>
+      </w:r>
+    </w:p>
+    <w:p>
+      <w:pPr>
+        <w:spacing w:line="240" w:lineRule="auto"/>
+      </w:pPr>
+      <w:r>
+        <w:tab/>
+        <w:t>Total:</w:t>
+      </w:r>
+      <w:r>
+        <w:tab/>
+        <w:t>Subtotal * (PCs/Overall Party)</w:t>
+      </w:r>
+    </w:p>
+    <w:p>
+      <w:pPr>
+        <w:spacing w:line="240" w:lineRule="auto"/>
+      </w:pPr>
+      <w:r>
+        <w:tab/>
+      </w:r>
+      <w:r>
+        <w:tab/>
       </w:r>
       <w:r>
         <w:tab/>
       </w:r>
       <w:proofErr w:type="spellStart"/>
       <w:r>
-        <w:t>nat</w:t>
+        <w:t>Math.</w:t>
+      </w:r>
+      <w:proofErr w:type="gramStart"/>
+      <w:r>
+        <w:t>round</w:t>
       </w:r>
       <w:proofErr w:type="spellEnd"/>
       <w:r>
-        <w:t xml:space="preserve"> 20+4</w:t>
-      </w:r>
-    </w:p>
-    <w:p>
-      <w:pPr>
-        <w:spacing w:line="240" w:lineRule="auto"/>
-      </w:pPr>
-      <w:r>
-        <w:tab/>
-      </w:r>
-      <w:r>
-        <w:tab/>
-        <w:t xml:space="preserve">Tero </w:t>
-      </w:r>
-      <w:r>
-        <w:tab/>
-      </w:r>
-      <w:r>
-        <w:tab/>
-        <w:t>=</w:t>
-      </w:r>
-      <w:r>
-        <w:tab/>
-        <w:t>13</w:t>
-      </w:r>
-    </w:p>
-    <w:p>
-      <w:pPr>
-        <w:spacing w:line="240" w:lineRule="auto"/>
-      </w:pPr>
-      <w:r>
-        <w:tab/>
-      </w:r>
-      <w:r>
-        <w:tab/>
-        <w:t>Tropey</w:t>
-      </w:r>
-      <w:r>
-        <w:tab/>
-      </w:r>
-      <w:r>
-        <w:tab/>
-        <w:t>=</w:t>
-      </w:r>
-      <w:r>
-        <w:tab/>
-        <w:t>12</w:t>
-      </w:r>
-    </w:p>
-    <w:p>
-      <w:pPr>
-        <w:spacing w:line="240" w:lineRule="auto"/>
-      </w:pPr>
-    </w:p>
-    <w:p>
-      <w:pPr>
-        <w:spacing w:line="240" w:lineRule="auto"/>
-      </w:pPr>
-    </w:p>
-    <w:p>
-      <w:pPr>
-        <w:spacing w:line="240" w:lineRule="auto"/>
-      </w:pPr>
-      <w:r>
-        <w:t xml:space="preserve">XP </w:t>
-      </w:r>
-    </w:p>
-    <w:p>
-      <w:pPr>
-        <w:spacing w:line="240" w:lineRule="auto"/>
-      </w:pPr>
-      <w:r>
-        <w:tab/>
-        <w:t>Combat</w:t>
-      </w:r>
-    </w:p>
-    <w:p>
-      <w:pPr>
-        <w:spacing w:line="240" w:lineRule="auto"/>
-      </w:pPr>
-      <w:r>
-        <w:tab/>
-      </w:r>
-      <w:r>
-        <w:tab/>
-        <w:t>120xp</w:t>
-      </w:r>
-      <w:r>
-        <w:tab/>
-        <w:t>-</w:t>
-      </w:r>
-      <w:r>
-        <w:tab/>
-        <w:t>Elite Foot Ninja x 4 (Cultist, PL-1)(30xp each)</w:t>
-      </w:r>
-    </w:p>
-    <w:p>
-      <w:pPr>
-        <w:spacing w:line="240" w:lineRule="auto"/>
-      </w:pPr>
-      <w:r>
-        <w:tab/>
-        <w:t>Total: 120xp</w:t>
+        <w:t>((</w:t>
+      </w:r>
+      <w:proofErr w:type="gramEnd"/>
+      <w:r>
+        <w:t>380xp) * (4/10))</w:t>
+      </w:r>
+    </w:p>
+    <w:p>
+      <w:pPr>
+        <w:spacing w:line="240" w:lineRule="auto"/>
+      </w:pPr>
+      <w:r>
+        <w:tab/>
+      </w:r>
+      <w:r>
+        <w:tab/>
+      </w:r>
+      <w:r>
+        <w:tab/>
+        <w:t>150xp</w:t>
       </w:r>
     </w:p>
     <w:p>
@@ -1251,28 +1365,76 @@
       </w:r>
       <w:r>
         <w:tab/>
-        <w:t>Tropey</w:t>
-      </w:r>
-    </w:p>
-    <w:p>
-      <w:pPr>
-        <w:spacing w:line="240" w:lineRule="auto"/>
-      </w:pPr>
-      <w:r>
-        <w:tab/>
-      </w:r>
-      <w:r>
-        <w:tab/>
-      </w:r>
-      <w:r>
-        <w:tab/>
-        <w:t>- 10xp - Minor Accomplishment - Obtained M4s</w:t>
-      </w:r>
-    </w:p>
-    <w:p>
-      <w:pPr>
-        <w:spacing w:line="240" w:lineRule="auto"/>
-      </w:pPr>
+        <w:t>Cayiel</w:t>
+      </w:r>
+    </w:p>
+    <w:p>
+      <w:pPr>
+        <w:spacing w:line="240" w:lineRule="auto"/>
+      </w:pPr>
+      <w:r>
+        <w:tab/>
+      </w:r>
+      <w:r>
+        <w:tab/>
+      </w:r>
+      <w:r>
+        <w:tab/>
+        <w:t>- 10xp - Minor Accomplishment - Judged humans based solely on their actions towards mutants</w:t>
+      </w:r>
+    </w:p>
+    <w:p>
+      <w:pPr>
+        <w:spacing w:line="240" w:lineRule="auto"/>
+      </w:pPr>
+      <w:r>
+        <w:tab/>
+      </w:r>
+      <w:r>
+        <w:tab/>
+      </w:r>
+      <w:r>
+        <w:tab/>
+      </w:r>
+      <w:r>
+        <w:tab/>
+        <w:t>(</w:t>
+      </w:r>
+      <w:proofErr w:type="gramStart"/>
+      <w:r>
+        <w:t>accepted</w:t>
+      </w:r>
+      <w:proofErr w:type="gramEnd"/>
+      <w:r>
+        <w:t xml:space="preserve"> Casey and Ella due to their immediate attempts to aid the turtles, attacked Not Danny due to not seeing him do the same)</w:t>
+      </w:r>
+    </w:p>
+    <w:p>
+      <w:pPr>
+        <w:spacing w:line="240" w:lineRule="auto"/>
+      </w:pPr>
+      <w:r>
+        <w:tab/>
+      </w:r>
+      <w:r>
+        <w:tab/>
+        <w:t>Not Danny</w:t>
+      </w:r>
+    </w:p>
+    <w:p>
+      <w:pPr>
+        <w:spacing w:line="240" w:lineRule="auto"/>
+      </w:pPr>
+      <w:r>
+        <w:tab/>
+      </w:r>
+      <w:r>
+        <w:tab/>
+      </w:r>
+      <w:r>
+        <w:tab/>
+        <w:t>- 10xp - Minor Accomplishment - Abandoned friends due to cowardice</w:t>
+      </w:r>
     </w:p>
     <w:p>
       <w:pPr>
@@ -1298,307 +1460,37 @@
       </w:r>
       <w:r>
         <w:tab/>
-        <w:t>- 30xp - Moderate Accomplishment - Beamed down to Big Apple</w:t>
-      </w:r>
-    </w:p>
-    <w:p>
-      <w:pPr>
-        <w:spacing w:line="240" w:lineRule="auto"/>
-      </w:pPr>
-      <w:r>
-        <w:tab/>
-      </w:r>
-      <w:r>
-        <w:tab/>
-      </w:r>
-      <w:r>
-        <w:tab/>
-        <w:t>- 10xp - Minor Accomplishment - Shopping spree</w:t>
-      </w:r>
-    </w:p>
-    <w:p>
-      <w:pPr>
-        <w:spacing w:line="240" w:lineRule="auto"/>
-      </w:pPr>
-      <w:r>
-        <w:tab/>
-        <w:t>Total: 50xp</w:t>
-      </w:r>
-    </w:p>
-    <w:p>
-      <w:pPr>
-        <w:spacing w:line="240" w:lineRule="auto"/>
-      </w:pPr>
-    </w:p>
-    <w:p>
-      <w:pPr>
-        <w:spacing w:line="240" w:lineRule="auto"/>
-      </w:pPr>
-      <w:r>
-        <w:t>Notable Shopping:</w:t>
-      </w:r>
-    </w:p>
-    <w:p>
-      <w:pPr>
-        <w:pStyle w:val="ListParagraph"/>
-        <w:numPr>
-          <w:ilvl w:val="0"/>
-          <w:numId w:val="6"/>
-        </w:numPr>
-        <w:spacing w:line="240" w:lineRule="auto"/>
-      </w:pPr>
-      <w:r>
-        <w:t>C.O.B.B.</w:t>
-      </w:r>
-    </w:p>
-    <w:p>
-      <w:pPr>
-        <w:pStyle w:val="ListParagraph"/>
-        <w:numPr>
-          <w:ilvl w:val="0"/>
-          <w:numId w:val="6"/>
-        </w:numPr>
-        <w:spacing w:line="240" w:lineRule="auto"/>
-      </w:pPr>
-      <w:r>
-        <w:t>Li'l Phil</w:t>
-      </w:r>
-    </w:p>
-    <w:p>
-      <w:pPr>
-        <w:pStyle w:val="ListParagraph"/>
-        <w:numPr>
-          <w:ilvl w:val="1"/>
-          <w:numId w:val="6"/>
-        </w:numPr>
-        <w:spacing w:line="240" w:lineRule="auto"/>
-      </w:pPr>
-      <w:r>
-        <w:t>Boom Box</w:t>
-      </w:r>
-    </w:p>
-    <w:p>
-      <w:pPr>
-        <w:pStyle w:val="ListParagraph"/>
-        <w:numPr>
-          <w:ilvl w:val="1"/>
-          <w:numId w:val="6"/>
-        </w:numPr>
-        <w:spacing w:line="240" w:lineRule="auto"/>
-      </w:pPr>
-      <w:r>
-        <w:t>Walk Man</w:t>
-      </w:r>
-    </w:p>
-    <w:p>
-      <w:pPr>
-        <w:pStyle w:val="ListParagraph"/>
-        <w:numPr>
-          <w:ilvl w:val="0"/>
-          <w:numId w:val="6"/>
-        </w:numPr>
-        <w:spacing w:line="240" w:lineRule="auto"/>
-      </w:pPr>
-      <w:r>
-        <w:t>Tero</w:t>
-      </w:r>
-    </w:p>
-    <w:p>
-      <w:pPr>
-        <w:pStyle w:val="ListParagraph"/>
-        <w:numPr>
-          <w:ilvl w:val="1"/>
-          <w:numId w:val="6"/>
-        </w:numPr>
-        <w:spacing w:line="240" w:lineRule="auto"/>
-      </w:pPr>
-      <w:r>
-        <w:t>Game Boy</w:t>
-      </w:r>
-    </w:p>
-    <w:p>
-      <w:pPr>
-        <w:pStyle w:val="ListParagraph"/>
-        <w:numPr>
-          <w:ilvl w:val="2"/>
-          <w:numId w:val="6"/>
-        </w:numPr>
-        <w:spacing w:line="240" w:lineRule="auto"/>
-      </w:pPr>
-      <w:r>
-        <w:t>Donkey Kong</w:t>
-      </w:r>
-    </w:p>
-    <w:p>
-      <w:pPr>
-        <w:pStyle w:val="ListParagraph"/>
-        <w:numPr>
-          <w:ilvl w:val="1"/>
-          <w:numId w:val="6"/>
-        </w:numPr>
-        <w:spacing w:line="240" w:lineRule="auto"/>
-      </w:pPr>
-      <w:r>
-        <w:t>Walk Man</w:t>
-      </w:r>
-    </w:p>
-    <w:p>
-      <w:pPr>
-        <w:pStyle w:val="ListParagraph"/>
-        <w:numPr>
-          <w:ilvl w:val="1"/>
-          <w:numId w:val="6"/>
-        </w:numPr>
-        <w:spacing w:line="240" w:lineRule="auto"/>
-      </w:pPr>
-      <w:r>
-        <w:t>TV/VCR combo</w:t>
-      </w:r>
-    </w:p>
-    <w:p>
-      <w:pPr>
-        <w:pStyle w:val="ListParagraph"/>
-        <w:numPr>
-          <w:ilvl w:val="2"/>
-          <w:numId w:val="6"/>
-        </w:numPr>
-        <w:spacing w:line="240" w:lineRule="auto"/>
-      </w:pPr>
-      <w:r>
-        <w:t>Ghostbusters</w:t>
-      </w:r>
-    </w:p>
-    <w:p>
-      <w:pPr>
-        <w:pStyle w:val="ListParagraph"/>
-        <w:numPr>
-          <w:ilvl w:val="2"/>
-          <w:numId w:val="6"/>
-        </w:numPr>
-        <w:spacing w:line="240" w:lineRule="auto"/>
-      </w:pPr>
-      <w:r>
-        <w:t>Batman</w:t>
-      </w:r>
-    </w:p>
-    <w:p>
-      <w:pPr>
-        <w:pStyle w:val="ListParagraph"/>
-        <w:numPr>
-          <w:ilvl w:val="2"/>
-          <w:numId w:val="6"/>
-        </w:numPr>
-        <w:spacing w:line="240" w:lineRule="auto"/>
-      </w:pPr>
-      <w:r>
-        <w:t>Star Wars</w:t>
-      </w:r>
-    </w:p>
-    <w:p>
-      <w:pPr>
-        <w:pStyle w:val="ListParagraph"/>
-        <w:numPr>
-          <w:ilvl w:val="0"/>
-          <w:numId w:val="7"/>
-        </w:numPr>
-        <w:spacing w:line="240" w:lineRule="auto"/>
-      </w:pPr>
-      <w:r>
-        <w:t>Tropey</w:t>
-      </w:r>
-    </w:p>
-    <w:p>
-      <w:pPr>
-        <w:pStyle w:val="ListParagraph"/>
-        <w:numPr>
-          <w:ilvl w:val="1"/>
-          <w:numId w:val="7"/>
-        </w:numPr>
-        <w:spacing w:line="240" w:lineRule="auto"/>
-      </w:pPr>
-      <w:r>
-        <w:t>2x M4</w:t>
-      </w:r>
-    </w:p>
-    <w:p>
-      <w:pPr>
-        <w:spacing w:line="240" w:lineRule="auto"/>
-      </w:pPr>
-    </w:p>
-    <w:p>
-      <w:pPr>
-        <w:spacing w:line="240" w:lineRule="auto"/>
-      </w:pPr>
-    </w:p>
-    <w:p>
-      <w:pPr>
-        <w:spacing w:line="240" w:lineRule="auto"/>
-      </w:pPr>
-    </w:p>
-    <w:p>
-      <w:pPr>
-        <w:spacing w:line="240" w:lineRule="auto"/>
-      </w:pPr>
-    </w:p>
-    <w:p>
-      <w:pPr>
-        <w:spacing w:line="240" w:lineRule="auto"/>
-      </w:pPr>
-      <w:r>
-        <w:t>Initiative</w:t>
-      </w:r>
-    </w:p>
-    <w:p>
-      <w:pPr>
-        <w:spacing w:line="240" w:lineRule="auto"/>
-      </w:pPr>
-      <w:r>
-        <w:t xml:space="preserve"> Cobb</w:t>
-      </w:r>
-      <w:r>
-        <w:tab/>
-        <w:t>- 18</w:t>
-      </w:r>
-    </w:p>
-    <w:p>
-      <w:pPr>
-        <w:spacing w:line="240" w:lineRule="auto"/>
-      </w:pPr>
-      <w:r>
-        <w:t xml:space="preserve"> Phil</w:t>
-      </w:r>
-      <w:r>
-        <w:tab/>
-        <w:t>- 20</w:t>
-      </w:r>
-    </w:p>
-    <w:p>
-      <w:pPr>
-        <w:spacing w:line="240" w:lineRule="auto"/>
-      </w:pPr>
-      <w:r>
-        <w:t xml:space="preserve"> Tero</w:t>
-      </w:r>
-      <w:r>
-        <w:tab/>
-        <w:t>- 16</w:t>
-      </w:r>
-    </w:p>
-    <w:p>
-      <w:pPr>
-        <w:spacing w:line="240" w:lineRule="auto"/>
-      </w:pPr>
-      <w:r>
-        <w:t xml:space="preserve"> Tropey - 24</w:t>
-      </w:r>
-    </w:p>
-    <w:p>
-      <w:pPr>
-        <w:spacing w:line="240" w:lineRule="auto"/>
-      </w:pPr>
-      <w:r>
-        <w:t xml:space="preserve"> </w:t>
-      </w:r>
+        <w:t>- 80xp - Major Accomplishment - Escaped Burning Apartment raid</w:t>
+      </w:r>
+    </w:p>
+    <w:p>
+      <w:pPr>
+        <w:spacing w:line="240" w:lineRule="auto"/>
+      </w:pPr>
+      <w:r>
+        <w:tab/>
+      </w:r>
+      <w:r>
+        <w:tab/>
+      </w:r>
+      <w:r>
+        <w:tab/>
+        <w:t>- 30xp - Moderate Accomplishment - Found World Anchor</w:t>
+      </w:r>
+    </w:p>
+    <w:p>
+      <w:pPr>
+        <w:spacing w:line="240" w:lineRule="auto"/>
+      </w:pPr>
+      <w:r>
+        <w:tab/>
+        <w:t>Total: 150xp</w:t>
+      </w:r>
+    </w:p>
+    <w:p>
+      <w:pPr>
+        <w:spacing w:line="240" w:lineRule="auto"/>
+      </w:pPr>
     </w:p>
     <w:p>
       <w:pPr>
@@ -1635,21 +1527,29 @@
         <w:tab/>
       </w:r>
       <w:r>
-        <w:t>170xp</w:t>
-      </w:r>
-    </w:p>
-    <w:p>
-      <w:pPr>
-        <w:spacing w:line="240" w:lineRule="auto"/>
-      </w:pPr>
-      <w:r>
-        <w:t xml:space="preserve">Party XP Total at end of session: </w:t>
-      </w:r>
-      <w:r>
-        <w:tab/>
-      </w:r>
-      <w:r>
-        <w:t>610xp</w:t>
+        <w:t>300xp</w:t>
+      </w:r>
+    </w:p>
+    <w:p>
+      <w:pPr>
+        <w:spacing w:line="240" w:lineRule="auto"/>
+      </w:pPr>
+      <w:r>
+        <w:t>Party XP Total at end of session</w:t>
+      </w:r>
+      <w:proofErr w:type="gramStart"/>
+      <w:r>
+        <w:t xml:space="preserve">: </w:t>
+      </w:r>
+      <w:r>
+        <w:tab/>
+      </w:r>
+      <w:r>
+        <w:t>910</w:t>
+      </w:r>
+      <w:proofErr w:type="gramEnd"/>
+      <w:r>
+        <w:t>xp</w:t>
       </w:r>
     </w:p>
     <w:p>
@@ -1660,13 +1560,19 @@
         <w:t>Fractured Worlds Session #</w:t>
       </w:r>
       <w:r>
-        <w:t>9</w:t>
+        <w:t>10</w:t>
       </w:r>
       <w:r>
         <w:t xml:space="preserve"> (</w:t>
       </w:r>
       <w:r>
-        <w:t>04/09/01 SE</w:t>
+        <w:t>04/10/01 - 04/1</w:t>
+      </w:r>
+      <w:r>
+        <w:t>X</w:t>
+      </w:r>
+      <w:r>
+        <w:t>/01 SE</w:t>
       </w:r>
       <w:r>
         <w:t>)</w:t>
@@ -1694,21 +1600,21 @@
           <w:i/>
           <w:iCs/>
         </w:rPr>
-        <w:t xml:space="preserve">: </w:t>
+        <w:t>: 1</w:t>
       </w:r>
       <w:r>
         <w:rPr>
           <w:i/>
           <w:iCs/>
         </w:rPr>
-        <w:t>09</w:t>
+        <w:t>1</w:t>
       </w:r>
       <w:r>
         <w:rPr>
           <w:i/>
           <w:iCs/>
         </w:rPr>
-        <w:t>/2</w:t>
+        <w:t>/</w:t>
       </w:r>
       <w:r>
         <w:rPr>
@@ -1722,7 +1628,28 @@
           <w:i/>
           <w:iCs/>
         </w:rPr>
-        <w:t>/24</w:t>
+        <w:t>2</w:t>
+      </w:r>
+      <w:r>
+        <w:rPr>
+          <w:i/>
+          <w:iCs/>
+        </w:rPr>
+        <w:t>/</w:t>
+      </w:r>
+      <w:r>
+        <w:rPr>
+          <w:i/>
+          <w:iCs/>
+        </w:rPr>
+        <w:t>20</w:t>
+      </w:r>
+      <w:r>
+        <w:rPr>
+          <w:i/>
+          <w:iCs/>
+        </w:rPr>
+        <w:t>24</w:t>
       </w:r>
     </w:p>
     <w:p>
@@ -1747,637 +1674,6 @@
           <w:i/>
           <w:iCs/>
         </w:rPr>
-        <w:t>: Teenage Mutant Ninja Turtles</w:t>
-      </w:r>
-    </w:p>
-    <w:p>
-      <w:pPr>
-        <w:spacing w:line="240" w:lineRule="auto"/>
-      </w:pPr>
-    </w:p>
-    <w:p>
-      <w:pPr>
-        <w:spacing w:line="240" w:lineRule="auto"/>
-      </w:pPr>
-    </w:p>
-    <w:p>
-      <w:pPr>
-        <w:spacing w:line="240" w:lineRule="auto"/>
-      </w:pPr>
-      <w:r>
-        <w:t>Big Phil failed emptying save</w:t>
-      </w:r>
-    </w:p>
-    <w:p>
-      <w:pPr>
-        <w:spacing w:line="240" w:lineRule="auto"/>
-      </w:pPr>
-    </w:p>
-    <w:p>
-      <w:pPr>
-        <w:spacing w:line="240" w:lineRule="auto"/>
-      </w:pPr>
-      <w:r>
-        <w:t>Party reached April's Farmhouse, found world anchor. Synced Prism Key, got two-tone cat's eye effect instead of normal version.</w:t>
-      </w:r>
-    </w:p>
-    <w:p>
-      <w:pPr>
-        <w:spacing w:line="240" w:lineRule="auto"/>
-      </w:pPr>
-    </w:p>
-    <w:p>
-      <w:pPr>
-        <w:spacing w:line="240" w:lineRule="auto"/>
-      </w:pPr>
-    </w:p>
-    <w:p>
-      <w:pPr>
-        <w:spacing w:line="240" w:lineRule="auto"/>
-      </w:pPr>
-      <w:r>
-        <w:t xml:space="preserve">XP </w:t>
-      </w:r>
-    </w:p>
-    <w:p>
-      <w:pPr>
-        <w:spacing w:line="240" w:lineRule="auto"/>
-      </w:pPr>
-      <w:r>
-        <w:tab/>
-        <w:t>Combat</w:t>
-      </w:r>
-    </w:p>
-    <w:p>
-      <w:pPr>
-        <w:spacing w:line="240" w:lineRule="auto"/>
-      </w:pPr>
-      <w:r>
-        <w:tab/>
-      </w:r>
-      <w:r>
-        <w:tab/>
-        <w:t>Wave 1</w:t>
-      </w:r>
-    </w:p>
-    <w:p>
-      <w:pPr>
-        <w:spacing w:line="240" w:lineRule="auto"/>
-      </w:pPr>
-      <w:r>
-        <w:tab/>
-      </w:r>
-      <w:r>
-        <w:tab/>
-      </w:r>
-      <w:r>
-        <w:tab/>
-        <w:t>70xp</w:t>
-      </w:r>
-      <w:r>
-        <w:tab/>
-        <w:t>-</w:t>
-      </w:r>
-      <w:r>
-        <w:tab/>
-        <w:t>Foot Ninja x 7 (Commoner, PL-3)(10xp each)</w:t>
-      </w:r>
-    </w:p>
-    <w:p>
-      <w:pPr>
-        <w:spacing w:line="240" w:lineRule="auto"/>
-      </w:pPr>
-      <w:r>
-        <w:tab/>
-      </w:r>
-      <w:r>
-        <w:tab/>
-        <w:t>Wave 2</w:t>
-      </w:r>
-    </w:p>
-    <w:p>
-      <w:pPr>
-        <w:spacing w:line="240" w:lineRule="auto"/>
-      </w:pPr>
-      <w:r>
-        <w:tab/>
-      </w:r>
-      <w:r>
-        <w:tab/>
-      </w:r>
-      <w:r>
-        <w:tab/>
-        <w:t>70xp</w:t>
-      </w:r>
-      <w:r>
-        <w:tab/>
-        <w:t>-</w:t>
-      </w:r>
-      <w:r>
-        <w:tab/>
-        <w:t>Foot Ninja x 7 (Commoner, PL-3)(10xp each)</w:t>
-      </w:r>
-    </w:p>
-    <w:p>
-      <w:pPr>
-        <w:spacing w:line="240" w:lineRule="auto"/>
-      </w:pPr>
-      <w:r>
-        <w:tab/>
-      </w:r>
-      <w:r>
-        <w:tab/>
-        <w:t>Wave 3</w:t>
-      </w:r>
-    </w:p>
-    <w:p>
-      <w:pPr>
-        <w:spacing w:line="240" w:lineRule="auto"/>
-      </w:pPr>
-      <w:r>
-        <w:tab/>
-      </w:r>
-      <w:r>
-        <w:tab/>
-      </w:r>
-      <w:r>
-        <w:tab/>
-        <w:t>80xp</w:t>
-      </w:r>
-      <w:r>
-        <w:tab/>
-        <w:t>-</w:t>
-      </w:r>
-      <w:r>
-        <w:tab/>
-        <w:t>Foot Ninja x 8 (Commoner, PL-3)(10xp each)</w:t>
-      </w:r>
-    </w:p>
-    <w:p>
-      <w:pPr>
-        <w:spacing w:line="240" w:lineRule="auto"/>
-      </w:pPr>
-      <w:r>
-        <w:tab/>
-      </w:r>
-      <w:r>
-        <w:tab/>
-      </w:r>
-      <w:r>
-        <w:tab/>
-        <w:t>40xp</w:t>
-      </w:r>
-      <w:r>
-        <w:tab/>
-        <w:t>-</w:t>
-      </w:r>
-      <w:r>
-        <w:tab/>
-        <w:t>Skilled Foot Ninja x 2 (Orc Brute, PL-2)(20xp each)</w:t>
-      </w:r>
-    </w:p>
-    <w:p>
-      <w:pPr>
-        <w:spacing w:line="240" w:lineRule="auto"/>
-      </w:pPr>
-      <w:r>
-        <w:tab/>
-      </w:r>
-      <w:r>
-        <w:tab/>
-        <w:t>Wave 4 (kills are only estimated)</w:t>
-      </w:r>
-    </w:p>
-    <w:p>
-      <w:pPr>
-        <w:spacing w:line="240" w:lineRule="auto"/>
-      </w:pPr>
-      <w:r>
-        <w:tab/>
-      </w:r>
-      <w:r>
-        <w:tab/>
-      </w:r>
-      <w:r>
-        <w:tab/>
-        <w:t>80xp</w:t>
-      </w:r>
-      <w:r>
-        <w:tab/>
-        <w:t>-</w:t>
-      </w:r>
-      <w:r>
-        <w:tab/>
-        <w:t>Foot Ninja x 8 (Commoner, PL-3)(10xp each)</w:t>
-      </w:r>
-    </w:p>
-    <w:p>
-      <w:pPr>
-        <w:spacing w:line="240" w:lineRule="auto"/>
-      </w:pPr>
-      <w:r>
-        <w:tab/>
-      </w:r>
-      <w:r>
-        <w:tab/>
-      </w:r>
-      <w:r>
-        <w:tab/>
-        <w:t>40xp</w:t>
-      </w:r>
-      <w:r>
-        <w:tab/>
-        <w:t>-</w:t>
-      </w:r>
-      <w:r>
-        <w:tab/>
-        <w:t>Skilled Foot Ninja x 2 (Orc Brute, PL-2)(20xp each)</w:t>
-      </w:r>
-    </w:p>
-    <w:p>
-      <w:pPr>
-        <w:spacing w:line="240" w:lineRule="auto"/>
-      </w:pPr>
-      <w:r>
-        <w:tab/>
-        <w:t>Subtotal: 380xp</w:t>
-      </w:r>
-    </w:p>
-    <w:p>
-      <w:pPr>
-        <w:spacing w:line="240" w:lineRule="auto"/>
-      </w:pPr>
-      <w:r>
-        <w:tab/>
-        <w:t>Total:</w:t>
-      </w:r>
-      <w:r>
-        <w:tab/>
-        <w:t>Subtotal * (PCs/Overall Party)</w:t>
-      </w:r>
-    </w:p>
-    <w:p>
-      <w:pPr>
-        <w:spacing w:line="240" w:lineRule="auto"/>
-      </w:pPr>
-      <w:r>
-        <w:tab/>
-      </w:r>
-      <w:r>
-        <w:tab/>
-      </w:r>
-      <w:r>
-        <w:tab/>
-      </w:r>
-      <w:proofErr w:type="spellStart"/>
-      <w:r>
-        <w:t>Math.round</w:t>
-      </w:r>
-      <w:proofErr w:type="spellEnd"/>
-      <w:r>
-        <w:t>((380xp) * (4/10))</w:t>
-      </w:r>
-    </w:p>
-    <w:p>
-      <w:pPr>
-        <w:spacing w:line="240" w:lineRule="auto"/>
-      </w:pPr>
-      <w:r>
-        <w:tab/>
-      </w:r>
-      <w:r>
-        <w:tab/>
-      </w:r>
-      <w:r>
-        <w:tab/>
-        <w:t>150xp</w:t>
-      </w:r>
-    </w:p>
-    <w:p>
-      <w:pPr>
-        <w:spacing w:line="240" w:lineRule="auto"/>
-      </w:pPr>
-    </w:p>
-    <w:p>
-      <w:pPr>
-        <w:spacing w:line="240" w:lineRule="auto"/>
-      </w:pPr>
-    </w:p>
-    <w:p>
-      <w:pPr>
-        <w:spacing w:line="240" w:lineRule="auto"/>
-      </w:pPr>
-      <w:r>
-        <w:tab/>
-        <w:t>Roleplay</w:t>
-      </w:r>
-    </w:p>
-    <w:p>
-      <w:pPr>
-        <w:spacing w:line="240" w:lineRule="auto"/>
-      </w:pPr>
-      <w:r>
-        <w:tab/>
-      </w:r>
-      <w:r>
-        <w:tab/>
-      </w:r>
-      <w:proofErr w:type="spellStart"/>
-      <w:r>
-        <w:t>Cayiel</w:t>
-      </w:r>
-      <w:proofErr w:type="spellEnd"/>
-    </w:p>
-    <w:p>
-      <w:pPr>
-        <w:spacing w:line="240" w:lineRule="auto"/>
-      </w:pPr>
-      <w:r>
-        <w:tab/>
-      </w:r>
-      <w:r>
-        <w:tab/>
-      </w:r>
-      <w:r>
-        <w:tab/>
-        <w:t>- 10xp - Minor Accomplishment - Judged humans based solely on their actions towards mutants</w:t>
-      </w:r>
-    </w:p>
-    <w:p>
-      <w:pPr>
-        <w:spacing w:line="240" w:lineRule="auto"/>
-      </w:pPr>
-      <w:r>
-        <w:tab/>
-      </w:r>
-      <w:r>
-        <w:tab/>
-      </w:r>
-      <w:r>
-        <w:tab/>
-      </w:r>
-      <w:r>
-        <w:tab/>
-        <w:t>(accepted Casey and Ella due to their immediate attempts to aid the turtles, attacked Not Danny due to not seeing him do the same)</w:t>
-      </w:r>
-    </w:p>
-    <w:p>
-      <w:pPr>
-        <w:spacing w:line="240" w:lineRule="auto"/>
-      </w:pPr>
-      <w:r>
-        <w:tab/>
-      </w:r>
-      <w:r>
-        <w:tab/>
-        <w:t>Not Danny</w:t>
-      </w:r>
-    </w:p>
-    <w:p>
-      <w:pPr>
-        <w:spacing w:line="240" w:lineRule="auto"/>
-      </w:pPr>
-      <w:r>
-        <w:tab/>
-      </w:r>
-      <w:r>
-        <w:tab/>
-      </w:r>
-      <w:r>
-        <w:tab/>
-        <w:t>- 10xp - Minor Accomplishment - Abandoned friends due to cowardice</w:t>
-      </w:r>
-    </w:p>
-    <w:p>
-      <w:pPr>
-        <w:spacing w:line="240" w:lineRule="auto"/>
-      </w:pPr>
-      <w:r>
-        <w:tab/>
-      </w:r>
-      <w:r>
-        <w:tab/>
-        <w:t>Party</w:t>
-      </w:r>
-    </w:p>
-    <w:p>
-      <w:pPr>
-        <w:spacing w:line="240" w:lineRule="auto"/>
-      </w:pPr>
-      <w:r>
-        <w:tab/>
-      </w:r>
-      <w:r>
-        <w:tab/>
-      </w:r>
-      <w:r>
-        <w:tab/>
-        <w:t>- 80xp - Major Accomplishment - Escaped Burning Apartment raid</w:t>
-      </w:r>
-    </w:p>
-    <w:p>
-      <w:pPr>
-        <w:spacing w:line="240" w:lineRule="auto"/>
-      </w:pPr>
-      <w:r>
-        <w:tab/>
-      </w:r>
-      <w:r>
-        <w:tab/>
-      </w:r>
-      <w:r>
-        <w:tab/>
-        <w:t>- 30xp - Moderate Accomplishment - Found World Anchor</w:t>
-      </w:r>
-    </w:p>
-    <w:p>
-      <w:pPr>
-        <w:spacing w:line="240" w:lineRule="auto"/>
-      </w:pPr>
-      <w:r>
-        <w:tab/>
-        <w:t>Total: 150xp</w:t>
-      </w:r>
-    </w:p>
-    <w:p>
-      <w:pPr>
-        <w:spacing w:line="240" w:lineRule="auto"/>
-      </w:pPr>
-    </w:p>
-    <w:p>
-      <w:pPr>
-        <w:spacing w:line="240" w:lineRule="auto"/>
-      </w:pPr>
-    </w:p>
-    <w:p>
-      <w:pPr>
-        <w:spacing w:line="240" w:lineRule="auto"/>
-      </w:pPr>
-    </w:p>
-    <w:p>
-      <w:pPr>
-        <w:spacing w:line="240" w:lineRule="auto"/>
-      </w:pPr>
-      <w:r>
-        <w:t>_________________________</w:t>
-      </w:r>
-    </w:p>
-    <w:p>
-      <w:pPr>
-        <w:spacing w:line="240" w:lineRule="auto"/>
-      </w:pPr>
-      <w:r>
-        <w:t>Total Session XP:</w:t>
-      </w:r>
-      <w:r>
-        <w:tab/>
-      </w:r>
-      <w:r>
-        <w:tab/>
-      </w:r>
-      <w:r>
-        <w:tab/>
-      </w:r>
-      <w:r>
-        <w:t>300xp</w:t>
-      </w:r>
-    </w:p>
-    <w:p>
-      <w:pPr>
-        <w:spacing w:line="240" w:lineRule="auto"/>
-      </w:pPr>
-      <w:r>
-        <w:t xml:space="preserve">Party XP Total at end of session: </w:t>
-      </w:r>
-      <w:r>
-        <w:tab/>
-      </w:r>
-      <w:r>
-        <w:t>910xp</w:t>
-      </w:r>
-    </w:p>
-    <w:p>
-      <w:pPr>
-        <w:pStyle w:val="Heading1"/>
-      </w:pPr>
-      <w:r>
-        <w:t>Fractured Worlds Session #</w:t>
-      </w:r>
-      <w:r>
-        <w:t>10</w:t>
-      </w:r>
-      <w:r>
-        <w:t xml:space="preserve"> (</w:t>
-      </w:r>
-      <w:r>
-        <w:t>04/10/01 - 04/1</w:t>
-      </w:r>
-      <w:r>
-        <w:t>X</w:t>
-      </w:r>
-      <w:r>
-        <w:t>/01 SE</w:t>
-      </w:r>
-      <w:r>
-        <w:t>)</w:t>
-      </w:r>
-    </w:p>
-    <w:p>
-      <w:pPr>
-        <w:spacing w:line="240" w:lineRule="auto"/>
-        <w:rPr>
-          <w:i/>
-          <w:iCs/>
-        </w:rPr>
-      </w:pPr>
-      <w:r>
-        <w:rPr>
-          <w:b/>
-          <w:bCs/>
-          <w:i/>
-          <w:iCs/>
-        </w:rPr>
-        <w:t>Session Date</w:t>
-      </w:r>
-      <w:r>
-        <w:rPr>
-          <w:i/>
-          <w:iCs/>
-        </w:rPr>
-        <w:t>: 1</w:t>
-      </w:r>
-      <w:r>
-        <w:rPr>
-          <w:i/>
-          <w:iCs/>
-        </w:rPr>
-        <w:t>1</w:t>
-      </w:r>
-      <w:r>
-        <w:rPr>
-          <w:i/>
-          <w:iCs/>
-        </w:rPr>
-        <w:t>/</w:t>
-      </w:r>
-      <w:r>
-        <w:rPr>
-          <w:i/>
-          <w:iCs/>
-        </w:rPr>
-        <w:t>0</w:t>
-      </w:r>
-      <w:r>
-        <w:rPr>
-          <w:i/>
-          <w:iCs/>
-        </w:rPr>
-        <w:t>2</w:t>
-      </w:r>
-      <w:r>
-        <w:rPr>
-          <w:i/>
-          <w:iCs/>
-        </w:rPr>
-        <w:t>/</w:t>
-      </w:r>
-      <w:r>
-        <w:rPr>
-          <w:i/>
-          <w:iCs/>
-        </w:rPr>
-        <w:t>20</w:t>
-      </w:r>
-      <w:r>
-        <w:rPr>
-          <w:i/>
-          <w:iCs/>
-        </w:rPr>
-        <w:t>24</w:t>
-      </w:r>
-    </w:p>
-    <w:p>
-      <w:pPr>
-        <w:spacing w:line="240" w:lineRule="auto"/>
-        <w:rPr>
-          <w:i/>
-          <w:iCs/>
-        </w:rPr>
-      </w:pPr>
-      <w:r>
-        <w:rPr>
-          <w:b/>
-          <w:bCs/>
-          <w:i/>
-          <w:iCs/>
-        </w:rPr>
-        <w:t>World</w:t>
-      </w:r>
-      <w:r>
-        <w:rPr>
-          <w:i/>
-          <w:iCs/>
-        </w:rPr>
         <w:t xml:space="preserve">: </w:t>
       </w:r>
       <w:r>
@@ -2406,6 +1702,7 @@
         <w:spacing w:line="240" w:lineRule="auto"/>
       </w:pPr>
       <w:r>
+        <w:lastRenderedPageBreak/>
         <w:tab/>
         <w:t>- Issue open invitation to privately provide backstory details that they want to inform their character's story</w:t>
       </w:r>
@@ -2725,11 +2022,9 @@
             <w:tcW w:w="1076" w:type="dxa"/>
           </w:tcPr>
           <w:p>
-            <w:proofErr w:type="spellStart"/>
             <w:r>
               <w:t>Cayiel</w:t>
             </w:r>
-            <w:proofErr w:type="spellEnd"/>
           </w:p>
         </w:tc>
         <w:tc>
@@ -2945,7 +2240,11 @@
       </w:pPr>
       <w:r>
         <w:tab/>
-        <w:t>earliest party can complete the TMNT arc</w:t>
+        <w:t xml:space="preserve">earliest party can complete the TMNT </w:t>
+      </w:r>
+      <w:proofErr w:type="gramStart"/>
+      <w:r>
+        <w:t>arc</w:t>
       </w:r>
       <w:r>
         <w:tab/>
@@ -2954,6 +2253,7 @@
         <w:tab/>
         <w:t>-</w:t>
       </w:r>
+      <w:proofErr w:type="gramEnd"/>
       <w:r>
         <w:tab/>
         <w:t>04/15</w:t>
@@ -3130,7 +2430,15 @@
       </w:r>
       <w:proofErr w:type="spellEnd"/>
       <w:r>
-        <w:t xml:space="preserve"> for each fight is calculated as Base XP * (# PCs/# Overall Party) rounded to the nearest multiple of 5</w:t>
+        <w:t xml:space="preserve"> for each fight </w:t>
+      </w:r>
+      <w:proofErr w:type="gramStart"/>
+      <w:r>
+        <w:t>is calculated</w:t>
+      </w:r>
+      <w:proofErr w:type="gramEnd"/>
+      <w:r>
+        <w:t xml:space="preserve"> as Base XP * (# PCs/# Overall Party) rounded to the nearest multiple of 5</w:t>
       </w:r>
     </w:p>
     <w:p>
@@ -3206,7 +2514,15 @@
       </w:r>
       <w:r>
         <w:tab/>
-        <w:t>Foot Ninja x 7 (Commoner, PL-3)(15xp each)</w:t>
+        <w:t>Foot Ninja x 7 (Commoner, PL-</w:t>
+      </w:r>
+      <w:proofErr w:type="gramStart"/>
+      <w:r>
+        <w:t>3)(</w:t>
+      </w:r>
+      <w:proofErr w:type="gramEnd"/>
+      <w:r>
+        <w:t>15xp each)</w:t>
       </w:r>
     </w:p>
     <w:p>
@@ -3259,7 +2575,15 @@
       </w:r>
       <w:r>
         <w:tab/>
-        <w:t>Foot Ninja x 7 (Commoner, PL-3)(15xp each)</w:t>
+        <w:t>Foot Ninja x 7 (Commoner, PL-</w:t>
+      </w:r>
+      <w:proofErr w:type="gramStart"/>
+      <w:r>
+        <w:t>3)(</w:t>
+      </w:r>
+      <w:proofErr w:type="gramEnd"/>
+      <w:r>
+        <w:t>15xp each)</w:t>
       </w:r>
     </w:p>
     <w:p>
@@ -3330,7 +2654,15 @@
       </w:r>
       <w:r>
         <w:tab/>
-        <w:t>Foot Ninja x 8 (Commoner, PL-3)(15xp each)</w:t>
+        <w:t>Foot Ninja x 8 (Commoner, PL-</w:t>
+      </w:r>
+      <w:proofErr w:type="gramStart"/>
+      <w:r>
+        <w:t>3)(</w:t>
+      </w:r>
+      <w:proofErr w:type="gramEnd"/>
+      <w:r>
+        <w:t>15xp each)</w:t>
       </w:r>
     </w:p>
     <w:p>
@@ -3362,7 +2694,15 @@
       </w:r>
       <w:r>
         <w:tab/>
-        <w:t>Skilled Foot Ninja x 2 (Orc Brute, PL-2)(20xp each)</w:t>
+        <w:t>Skilled Foot Ninja x 2 (Orc Brute, PL-</w:t>
+      </w:r>
+      <w:proofErr w:type="gramStart"/>
+      <w:r>
+        <w:t>2)(</w:t>
+      </w:r>
+      <w:proofErr w:type="gramEnd"/>
+      <w:r>
+        <w:t>20xp each)</w:t>
       </w:r>
     </w:p>
     <w:p>
@@ -3522,7 +2862,15 @@
       </w:r>
       <w:r>
         <w:tab/>
-        <w:t>Elite Foot Ninja x 4 (Cultist, PL-1)(30xp each)</w:t>
+        <w:t>Elite Foot Ninja x 4 (Cultist, PL-</w:t>
+      </w:r>
+      <w:proofErr w:type="gramStart"/>
+      <w:r>
+        <w:t>1)(</w:t>
+      </w:r>
+      <w:proofErr w:type="gramEnd"/>
+      <w:r>
+        <w:t>30xp each)</w:t>
       </w:r>
     </w:p>
     <w:p>
@@ -3569,14 +2917,23 @@
       </w:r>
       <w:r>
         <w:tab/>
-        <w:t>Skilled Foot Ninja x 3 (Orc Brute, PL-2)(20xp each)</w:t>
-      </w:r>
-    </w:p>
-    <w:p>
-      <w:pPr>
-        <w:spacing w:line="240" w:lineRule="auto"/>
-      </w:pPr>
-      <w:r>
+        <w:t>Skilled Foot Ninja x 3 (Orc Brute, PL-</w:t>
+      </w:r>
+      <w:proofErr w:type="gramStart"/>
+      <w:r>
+        <w:t>2)(</w:t>
+      </w:r>
+      <w:proofErr w:type="gramEnd"/>
+      <w:r>
+        <w:t>20xp each)</w:t>
+      </w:r>
+    </w:p>
+    <w:p>
+      <w:pPr>
+        <w:spacing w:line="240" w:lineRule="auto"/>
+      </w:pPr>
+      <w:r>
+        <w:lastRenderedPageBreak/>
         <w:tab/>
       </w:r>
       <w:r>
@@ -3797,13 +3154,8 @@
       </w:r>
       <w:r>
         <w:tab/>
-        <w:t>&gt;</w:t>
-      </w:r>
-      <w:proofErr w:type="spellStart"/>
-      <w:r>
-        <w:t>Cayiel</w:t>
-      </w:r>
-      <w:proofErr w:type="spellEnd"/>
+        <w:t>&gt;Cayiel</w:t>
+      </w:r>
     </w:p>
     <w:p>
       <w:pPr>

</xml_diff>